<commit_message>
another day another commit
</commit_message>
<xml_diff>
--- a/scripts/uro_growth_weight.docx
+++ b/scripts/uro_growth_weight.docx
@@ -394,88 +394,178 @@
         <w:rPr>
           <w:rStyle w:val="VerbatimChar"/>
         </w:rPr>
-        <w:t xml:space="preserve">##      site quantile   decile      max     mean summer.mean</w:t>
-      </w:r>
-      <w:r>
-        <w:br/>
-      </w:r>
-      <w:r>
-        <w:rPr>
-          <w:rStyle w:val="VerbatimChar"/>
-        </w:rPr>
-        <w:t xml:space="preserve">## 1     gbj 22.91100 23.69700 25.96300 12.40097    20.88969</w:t>
-      </w:r>
-      <w:r>
-        <w:br/>
-      </w:r>
-      <w:r>
-        <w:rPr>
-          <w:rStyle w:val="VerbatimChar"/>
-        </w:rPr>
-        <w:t xml:space="preserve">## 2      wh 23.60000 24.30000 26.00000 12.10044    21.35360</w:t>
-      </w:r>
-      <w:r>
-        <w:br/>
-      </w:r>
-      <w:r>
-        <w:rPr>
-          <w:rStyle w:val="VerbatimChar"/>
-        </w:rPr>
-        <w:t xml:space="preserve">## 3      oy 28.92496 30.07281 33.56934 17.08424    27.54020</w:t>
-      </w:r>
-      <w:r>
-        <w:br/>
-      </w:r>
-      <w:r>
-        <w:rPr>
-          <w:rStyle w:val="VerbatimChar"/>
-        </w:rPr>
-        <w:t xml:space="preserve">## 4      bf 29.10000 29.80000 31.00000 19.73769    28.28414</w:t>
-      </w:r>
-      <w:r>
-        <w:br/>
-      </w:r>
-      <w:r>
-        <w:rPr>
-          <w:rStyle w:val="VerbatimChar"/>
-        </w:rPr>
-        <w:t xml:space="preserve">## 5      fb 29.80000 30.00000 31.30000 20.34944    29.12126</w:t>
-      </w:r>
-      <w:r>
-        <w:br/>
-      </w:r>
-      <w:r>
-        <w:rPr>
-          <w:rStyle w:val="VerbatimChar"/>
-        </w:rPr>
-        <w:t xml:space="preserve">## 6 nah1516 19.80700 20.43960 26.49120 13.91728    18.73544</w:t>
-      </w:r>
-      <w:r>
-        <w:br/>
-      </w:r>
-      <w:r>
-        <w:rPr>
-          <w:rStyle w:val="VerbatimChar"/>
-        </w:rPr>
-        <w:t xml:space="preserve">## 7    hmi2 18.77000 19.78000 21.80000 14.43312    17.36318</w:t>
-      </w:r>
-      <w:r>
-        <w:br/>
-      </w:r>
-      <w:r>
-        <w:rPr>
-          <w:rStyle w:val="VerbatimChar"/>
-        </w:rPr>
-        <w:t xml:space="preserve">## 8     to3 22.14730 22.71100 24.12180 17.90621    20.91789</w:t>
-      </w:r>
-      <w:r>
-        <w:br/>
-      </w:r>
-      <w:r>
-        <w:rPr>
-          <w:rStyle w:val="VerbatimChar"/>
-        </w:rPr>
-        <w:t xml:space="preserve">## 9    gcsk 30.26200 30.97800 33.47800 21.45739    29.36123</w:t>
+        <w:t xml:space="preserve">##      site quantile   decile      max     mean summer.mean seasonlength10</w:t>
+      </w:r>
+      <w:r>
+        <w:br/>
+      </w:r>
+      <w:r>
+        <w:rPr>
+          <w:rStyle w:val="VerbatimChar"/>
+        </w:rPr>
+        <w:t xml:space="preserve">## 1     gbj 22.91100 23.69700 25.96300 12.40097    20.88969            179</w:t>
+      </w:r>
+      <w:r>
+        <w:br/>
+      </w:r>
+      <w:r>
+        <w:rPr>
+          <w:rStyle w:val="VerbatimChar"/>
+        </w:rPr>
+        <w:t xml:space="preserve">## 2      wh 23.60000 24.30000 26.00000 12.10044    21.35360            197</w:t>
+      </w:r>
+      <w:r>
+        <w:br/>
+      </w:r>
+      <w:r>
+        <w:rPr>
+          <w:rStyle w:val="VerbatimChar"/>
+        </w:rPr>
+        <w:t xml:space="preserve">## 3      oy 28.92496 30.07281 33.56934 17.08424    27.54020            250</w:t>
+      </w:r>
+      <w:r>
+        <w:br/>
+      </w:r>
+      <w:r>
+        <w:rPr>
+          <w:rStyle w:val="VerbatimChar"/>
+        </w:rPr>
+        <w:t xml:space="preserve">## 4      bf 29.10000 29.80000 31.00000 19.73769    28.28414            330</w:t>
+      </w:r>
+      <w:r>
+        <w:br/>
+      </w:r>
+      <w:r>
+        <w:rPr>
+          <w:rStyle w:val="VerbatimChar"/>
+        </w:rPr>
+        <w:t xml:space="preserve">## 5      fb 29.80000 30.00000 31.30000 20.34944    29.12126            310</w:t>
+      </w:r>
+      <w:r>
+        <w:br/>
+      </w:r>
+      <w:r>
+        <w:rPr>
+          <w:rStyle w:val="VerbatimChar"/>
+        </w:rPr>
+        <w:t xml:space="preserve">## 6 nah1516 19.80700 20.43960 26.49120 13.91728    18.73544            285</w:t>
+      </w:r>
+      <w:r>
+        <w:br/>
+      </w:r>
+      <w:r>
+        <w:rPr>
+          <w:rStyle w:val="VerbatimChar"/>
+        </w:rPr>
+        <w:t xml:space="preserve">## 7    hmi2 18.77000 19.78000 21.80000 14.43312    17.36318            348</w:t>
+      </w:r>
+      <w:r>
+        <w:br/>
+      </w:r>
+      <w:r>
+        <w:rPr>
+          <w:rStyle w:val="VerbatimChar"/>
+        </w:rPr>
+        <w:t xml:space="preserve">## 8     to3 22.14730 22.71100 24.12180 17.90621    20.91789            366</w:t>
+      </w:r>
+      <w:r>
+        <w:br/>
+      </w:r>
+      <w:r>
+        <w:rPr>
+          <w:rStyle w:val="VerbatimChar"/>
+        </w:rPr>
+        <w:t xml:space="preserve">## 9    gcsk 30.26200 30.97800 33.47800 21.45739    29.36123            348</w:t>
+      </w:r>
+      <w:r>
+        <w:br/>
+      </w:r>
+      <w:r>
+        <w:rPr>
+          <w:rStyle w:val="VerbatimChar"/>
+        </w:rPr>
+        <w:t xml:space="preserve">##   seasonlength16</w:t>
+      </w:r>
+      <w:r>
+        <w:br/>
+      </w:r>
+      <w:r>
+        <w:rPr>
+          <w:rStyle w:val="VerbatimChar"/>
+        </w:rPr>
+        <w:t xml:space="preserve">## 1            137</w:t>
+      </w:r>
+      <w:r>
+        <w:br/>
+      </w:r>
+      <w:r>
+        <w:rPr>
+          <w:rStyle w:val="VerbatimChar"/>
+        </w:rPr>
+        <w:t xml:space="preserve">## 2            132</w:t>
+      </w:r>
+      <w:r>
+        <w:br/>
+      </w:r>
+      <w:r>
+        <w:rPr>
+          <w:rStyle w:val="VerbatimChar"/>
+        </w:rPr>
+        <w:t xml:space="preserve">## 3            186</w:t>
+      </w:r>
+      <w:r>
+        <w:br/>
+      </w:r>
+      <w:r>
+        <w:rPr>
+          <w:rStyle w:val="VerbatimChar"/>
+        </w:rPr>
+        <w:t xml:space="preserve">## 4            224</w:t>
+      </w:r>
+      <w:r>
+        <w:br/>
+      </w:r>
+      <w:r>
+        <w:rPr>
+          <w:rStyle w:val="VerbatimChar"/>
+        </w:rPr>
+        <w:t xml:space="preserve">## 5            214</w:t>
+      </w:r>
+      <w:r>
+        <w:br/>
+      </w:r>
+      <w:r>
+        <w:rPr>
+          <w:rStyle w:val="VerbatimChar"/>
+        </w:rPr>
+        <w:t xml:space="preserve">## 6            123</w:t>
+      </w:r>
+      <w:r>
+        <w:br/>
+      </w:r>
+      <w:r>
+        <w:rPr>
+          <w:rStyle w:val="VerbatimChar"/>
+        </w:rPr>
+        <w:t xml:space="preserve">## 7            113</w:t>
+      </w:r>
+      <w:r>
+        <w:br/>
+      </w:r>
+      <w:r>
+        <w:rPr>
+          <w:rStyle w:val="VerbatimChar"/>
+        </w:rPr>
+        <w:t xml:space="preserve">## 8            224</w:t>
+      </w:r>
+      <w:r>
+        <w:br/>
+      </w:r>
+      <w:r>
+        <w:rPr>
+          <w:rStyle w:val="VerbatimChar"/>
+        </w:rPr>
+        <w:t xml:space="preserve">## 9            237</w:t>
       </w:r>
     </w:p>
     <w:p>
@@ -513,34 +603,34 @@
         <w:rPr>
           <w:rStyle w:val="VerbatimChar"/>
         </w:rPr>
-        <w:t xml:space="preserve">## pop           7 0.000712 0.000102   5.334 8.37e-06 ***</w:t>
-      </w:r>
-      <w:r>
-        <w:br/>
-      </w:r>
-      <w:r>
-        <w:rPr>
-          <w:rStyle w:val="VerbatimChar"/>
-        </w:rPr>
-        <w:t xml:space="preserve">## temp          1 0.011174 0.011174 586.082  &lt; 2e-16 ***</w:t>
-      </w:r>
-      <w:r>
-        <w:br/>
-      </w:r>
-      <w:r>
-        <w:rPr>
-          <w:rStyle w:val="VerbatimChar"/>
-        </w:rPr>
-        <w:t xml:space="preserve">## pop:temp      7 0.000388 0.000055   2.906   0.0058 ** </w:t>
-      </w:r>
-      <w:r>
-        <w:br/>
-      </w:r>
-      <w:r>
-        <w:rPr>
-          <w:rStyle w:val="VerbatimChar"/>
-        </w:rPr>
-        <w:t xml:space="preserve">## Residuals   336 0.006406 0.000019                     </w:t>
+        <w:t xml:space="preserve">## pop           7 0.000883 0.000126   6.258 5.95e-07 ***</w:t>
+      </w:r>
+      <w:r>
+        <w:br/>
+      </w:r>
+      <w:r>
+        <w:rPr>
+          <w:rStyle w:val="VerbatimChar"/>
+        </w:rPr>
+        <w:t xml:space="preserve">## temp          1 0.011506 0.011506 570.695  &lt; 2e-16 ***</w:t>
+      </w:r>
+      <w:r>
+        <w:br/>
+      </w:r>
+      <w:r>
+        <w:rPr>
+          <w:rStyle w:val="VerbatimChar"/>
+        </w:rPr>
+        <w:t xml:space="preserve">## pop:temp      7 0.000588 0.000084   4.164 0.000198 ***</w:t>
+      </w:r>
+      <w:r>
+        <w:br/>
+      </w:r>
+      <w:r>
+        <w:rPr>
+          <w:rStyle w:val="VerbatimChar"/>
+        </w:rPr>
+        <w:t xml:space="preserve">## Residuals   373 0.007520 0.000020                     </w:t>
       </w:r>
       <w:r>
         <w:br/>
@@ -696,7 +786,7 @@
         <w:rPr>
           <w:rStyle w:val="VerbatimChar"/>
         </w:rPr>
-        <w:t xml:space="preserve">##   352</w:t>
+        <w:t xml:space="preserve">##   173, 183, 202, 253, 255, 263, 278, 294, 301, 320, 323, 339, 365</w:t>
       </w:r>
     </w:p>
     <w:p>
@@ -805,7 +895,7 @@
         <w:rPr>
           <w:rStyle w:val="VerbatimChar"/>
         </w:rPr>
-        <w:t xml:space="preserve">##   352</w:t>
+        <w:t xml:space="preserve">##   173, 183, 202, 253, 255, 263, 278, 294, 301, 320, 323, 339, 365</w:t>
       </w:r>
     </w:p>
     <w:p>
@@ -1028,7 +1118,7 @@
         <w:rPr>
           <w:rStyle w:val="VerbatimChar"/>
         </w:rPr>
-        <w:t xml:space="preserve">## [1] 0.1047145</w:t>
+        <w:t xml:space="preserve">## [1] 0.08854404</w:t>
       </w:r>
     </w:p>
     <w:p>
@@ -1332,70 +1422,70 @@
         <w:rPr>
           <w:rStyle w:val="VerbatimChar"/>
         </w:rPr>
-        <w:t xml:space="preserve">## 1   Great Bay 0.1164857120  0.33037247 27.1358 29.6321    28.3840</w:t>
-      </w:r>
-      <w:r>
-        <w:br/>
-      </w:r>
-      <w:r>
-        <w:rPr>
-          <w:rStyle w:val="VerbatimChar"/>
-        </w:rPr>
-        <w:t xml:space="preserve">## 2  Woods Hole 0.0032022646  1.00000000 25.1732 28.7884    26.9808</w:t>
-      </w:r>
-      <w:r>
-        <w:br/>
-      </w:r>
-      <w:r>
-        <w:rPr>
-          <w:rStyle w:val="VerbatimChar"/>
-        </w:rPr>
-        <w:t xml:space="preserve">## 3      Oyster 0.4973848175  0.47319959 15.5679 36.4322    26.0001</w:t>
-      </w:r>
-      <w:r>
-        <w:br/>
-      </w:r>
-      <w:r>
-        <w:rPr>
-          <w:rStyle w:val="VerbatimChar"/>
-        </w:rPr>
-        <w:t xml:space="preserve">## 4    Beaufort 0.1879396320  0.22154729 21.0183 30.9822    26.0002</w:t>
-      </w:r>
-      <w:r>
-        <w:br/>
-      </w:r>
-      <w:r>
-        <w:rPr>
-          <w:rStyle w:val="VerbatimChar"/>
-        </w:rPr>
-        <w:t xml:space="preserve">## 5 Folly Beach 0.0009651281  0.87628598 21.0246 26.9746    23.9996</w:t>
-      </w:r>
-      <w:r>
-        <w:br/>
-      </w:r>
-      <w:r>
-        <w:rPr>
-          <w:rStyle w:val="VerbatimChar"/>
-        </w:rPr>
-        <w:t xml:space="preserve">## 6    Skidaway 0.0001390182  1.00000000 25.3656 28.6428    27.0042</w:t>
-      </w:r>
-      <w:r>
-        <w:br/>
-      </w:r>
-      <w:r>
-        <w:rPr>
-          <w:rStyle w:val="VerbatimChar"/>
-        </w:rPr>
-        <w:t xml:space="preserve">## 7     Willapa 0.0064578619  0.02752412 19.5188 28.4812    24.0000</w:t>
-      </w:r>
-      <w:r>
-        <w:br/>
-      </w:r>
-      <w:r>
-        <w:rPr>
-          <w:rStyle w:val="VerbatimChar"/>
-        </w:rPr>
-        <w:t xml:space="preserve">## 8    Humboldt 0.0611498052  0.50605557 17.8724 30.0949    23.9836</w:t>
+        <w:t xml:space="preserve">## 1   Great Bay 1.212994e-01   0.2782025 26.6197 29.4530    28.0363</w:t>
+      </w:r>
+      <w:r>
+        <w:br/>
+      </w:r>
+      <w:r>
+        <w:rPr>
+          <w:rStyle w:val="VerbatimChar"/>
+        </w:rPr>
+        <w:t xml:space="preserve">## 2  Woods Hole 2.167105e-06   0.7936294 25.8551 28.3548    27.1049</w:t>
+      </w:r>
+      <w:r>
+        <w:br/>
+      </w:r>
+      <w:r>
+        <w:rPr>
+          <w:rStyle w:val="VerbatimChar"/>
+        </w:rPr>
+        <w:t xml:space="preserve">## 3      Oyster 6.479146e-01   0.8215133 24.6512 31.9579    28.3046</w:t>
+      </w:r>
+      <w:r>
+        <w:br/>
+      </w:r>
+      <w:r>
+        <w:rPr>
+          <w:rStyle w:val="VerbatimChar"/>
+        </w:rPr>
+        <w:t xml:space="preserve">## 4    Beaufort 1.614579e-01   0.2558146 21.0343 30.9658    26.0000</w:t>
+      </w:r>
+      <w:r>
+        <w:br/>
+      </w:r>
+      <w:r>
+        <w:rPr>
+          <w:rStyle w:val="VerbatimChar"/>
+        </w:rPr>
+        <w:t xml:space="preserve">## 5 Folly Beach 3.051073e-04   0.7489087 20.4235 27.5765    24.0000</w:t>
+      </w:r>
+      <w:r>
+        <w:br/>
+      </w:r>
+      <w:r>
+        <w:rPr>
+          <w:rStyle w:val="VerbatimChar"/>
+        </w:rPr>
+        <w:t xml:space="preserve">## 6    Skidaway 8.243071e-06   1.0000000 25.6997 28.4468    27.0733</w:t>
+      </w:r>
+      <w:r>
+        <w:br/>
+      </w:r>
+      <w:r>
+        <w:rPr>
+          <w:rStyle w:val="VerbatimChar"/>
+        </w:rPr>
+        <w:t xml:space="preserve">## 7     Willapa 8.076880e-03   0.1663346 19.2443 28.7548    23.9995</w:t>
+      </w:r>
+      <w:r>
+        <w:br/>
+      </w:r>
+      <w:r>
+        <w:rPr>
+          <w:rStyle w:val="VerbatimChar"/>
+        </w:rPr>
+        <w:t xml:space="preserve">## 8    Humboldt 1.992216e-02   0.3704263 21.6338 28.2750    24.9544</w:t>
       </w:r>
     </w:p>
     <w:p>
@@ -1461,115 +1551,232 @@
         <w:rPr>
           <w:rStyle w:val="VerbatimChar"/>
         </w:rPr>
-        <w:t xml:space="preserve">##            K   AICc Delta_AICc AICcWt Cum.Wt    LL</w:t>
-      </w:r>
-      <w:r>
-        <w:br/>
-      </w:r>
-      <w:r>
-        <w:rPr>
-          <w:rStyle w:val="VerbatimChar"/>
-        </w:rPr>
-        <w:t xml:space="preserve">## null       2 -60.76       0.00   0.84   0.84 33.58</w:t>
-      </w:r>
-      <w:r>
-        <w:br/>
-      </w:r>
-      <w:r>
-        <w:rPr>
-          <w:rStyle w:val="VerbatimChar"/>
-        </w:rPr>
-        <w:t xml:space="preserve">## lat        4 -54.93       5.83   0.05   0.88 38.13</w:t>
-      </w:r>
-      <w:r>
-        <w:br/>
-      </w:r>
-      <w:r>
-        <w:rPr>
-          <w:rStyle w:val="VerbatimChar"/>
-        </w:rPr>
-        <w:t xml:space="preserve">## q.mean     4 -54.38       6.38   0.03   0.92 37.86</w:t>
-      </w:r>
-      <w:r>
-        <w:br/>
-      </w:r>
-      <w:r>
-        <w:rPr>
-          <w:rStyle w:val="VerbatimChar"/>
-        </w:rPr>
-        <w:t xml:space="preserve">## t.mean     4 -54.14       6.62   0.03   0.95 37.74</w:t>
-      </w:r>
-      <w:r>
-        <w:br/>
-      </w:r>
-      <w:r>
-        <w:rPr>
-          <w:rStyle w:val="VerbatimChar"/>
-        </w:rPr>
-        <w:t xml:space="preserve">## s.mean     4 -54.14       6.62   0.03   0.98 37.73</w:t>
-      </w:r>
-      <w:r>
-        <w:br/>
-      </w:r>
-      <w:r>
-        <w:rPr>
-          <w:rStyle w:val="VerbatimChar"/>
-        </w:rPr>
-        <w:t xml:space="preserve">## mean       4 -52.98       7.78   0.02   0.99 37.16</w:t>
-      </w:r>
-      <w:r>
-        <w:br/>
-      </w:r>
-      <w:r>
-        <w:rPr>
-          <w:rStyle w:val="VerbatimChar"/>
-        </w:rPr>
-        <w:t xml:space="preserve">## max        4 -50.86       9.90   0.01   1.00 36.10</w:t>
-      </w:r>
-      <w:r>
-        <w:br/>
-      </w:r>
-      <w:r>
-        <w:rPr>
-          <w:rStyle w:val="VerbatimChar"/>
-        </w:rPr>
-        <w:t xml:space="preserve">## oce*q.mean 5 -37.37      23.39   0.00   1.00 38.68</w:t>
-      </w:r>
-      <w:r>
-        <w:br/>
-      </w:r>
-      <w:r>
-        <w:rPr>
-          <w:rStyle w:val="VerbatimChar"/>
-        </w:rPr>
-        <w:t xml:space="preserve">## oce*s.mean 5 -37.15      23.61   0.00   1.00 38.57</w:t>
-      </w:r>
-      <w:r>
-        <w:br/>
-      </w:r>
-      <w:r>
-        <w:rPr>
-          <w:rStyle w:val="VerbatimChar"/>
-        </w:rPr>
-        <w:t xml:space="preserve">## oce*lat    5 -36.29      24.47   0.00   1.00 38.15</w:t>
-      </w:r>
-      <w:r>
-        <w:br/>
-      </w:r>
-      <w:r>
-        <w:rPr>
-          <w:rStyle w:val="VerbatimChar"/>
-        </w:rPr>
-        <w:t xml:space="preserve">## oce*mean   5 -34.91      25.85   0.00   1.00 37.45</w:t>
-      </w:r>
-      <w:r>
-        <w:br/>
-      </w:r>
-      <w:r>
-        <w:rPr>
-          <w:rStyle w:val="VerbatimChar"/>
-        </w:rPr>
-        <w:t xml:space="preserve">## oce*max    5 -34.79      25.97   0.00   1.00 37.40</w:t>
+        <w:t xml:space="preserve">##                  K   AICc Delta_AICc AICcWt Cum.Wt    LL</w:t>
+      </w:r>
+      <w:r>
+        <w:br/>
+      </w:r>
+      <w:r>
+        <w:rPr>
+          <w:rStyle w:val="VerbatimChar"/>
+        </w:rPr>
+        <w:t xml:space="preserve">## seasonlength10   3 -62.70       0.00   0.41   0.41 37.35</w:t>
+      </w:r>
+      <w:r>
+        <w:br/>
+      </w:r>
+      <w:r>
+        <w:rPr>
+          <w:rStyle w:val="VerbatimChar"/>
+        </w:rPr>
+        <w:t xml:space="preserve">## nullo            2 -62.32       0.38   0.34   0.74 34.36</w:t>
+      </w:r>
+      <w:r>
+        <w:br/>
+      </w:r>
+      <w:r>
+        <w:rPr>
+          <w:rStyle w:val="VerbatimChar"/>
+        </w:rPr>
+        <w:t xml:space="preserve">## mean             3 -57.45       5.25   0.03   0.77 34.73</w:t>
+      </w:r>
+      <w:r>
+        <w:br/>
+      </w:r>
+      <w:r>
+        <w:rPr>
+          <w:rStyle w:val="VerbatimChar"/>
+        </w:rPr>
+        <w:t xml:space="preserve">## lato             4 -57.25       5.45   0.03   0.80 39.29</w:t>
+      </w:r>
+      <w:r>
+        <w:br/>
+      </w:r>
+      <w:r>
+        <w:rPr>
+          <w:rStyle w:val="VerbatimChar"/>
+        </w:rPr>
+        <w:t xml:space="preserve">## t.mean           3 -56.91       5.79   0.02   0.82 34.45</w:t>
+      </w:r>
+      <w:r>
+        <w:br/>
+      </w:r>
+      <w:r>
+        <w:rPr>
+          <w:rStyle w:val="VerbatimChar"/>
+        </w:rPr>
+        <w:t xml:space="preserve">## lat              3 -56.87       5.82   0.02   0.84 34.44</w:t>
+      </w:r>
+      <w:r>
+        <w:br/>
+      </w:r>
+      <w:r>
+        <w:rPr>
+          <w:rStyle w:val="VerbatimChar"/>
+        </w:rPr>
+        <w:t xml:space="preserve">## omax             3 -56.86       5.84   0.02   0.87 34.43</w:t>
+      </w:r>
+      <w:r>
+        <w:br/>
+      </w:r>
+      <w:r>
+        <w:rPr>
+          <w:rStyle w:val="VerbatimChar"/>
+        </w:rPr>
+        <w:t xml:space="preserve">## q.mean           3 -56.86       5.84   0.02   0.89 34.43</w:t>
+      </w:r>
+      <w:r>
+        <w:br/>
+      </w:r>
+      <w:r>
+        <w:rPr>
+          <w:rStyle w:val="VerbatimChar"/>
+        </w:rPr>
+        <w:t xml:space="preserve">## s.mean           3 -56.74       5.95   0.02   0.91 34.37</w:t>
+      </w:r>
+      <w:r>
+        <w:br/>
+      </w:r>
+      <w:r>
+        <w:rPr>
+          <w:rStyle w:val="VerbatimChar"/>
+        </w:rPr>
+        <w:t xml:space="preserve">## seasonlength16   3 -56.72       5.98   0.02   0.93 34.36</w:t>
+      </w:r>
+      <w:r>
+        <w:br/>
+      </w:r>
+      <w:r>
+        <w:rPr>
+          <w:rStyle w:val="VerbatimChar"/>
+        </w:rPr>
+        <w:t xml:space="preserve">## s.meano          4 -55.96       6.74   0.01   0.94 38.65</w:t>
+      </w:r>
+      <w:r>
+        <w:br/>
+      </w:r>
+      <w:r>
+        <w:rPr>
+          <w:rStyle w:val="VerbatimChar"/>
+        </w:rPr>
+        <w:t xml:space="preserve">## seasonlengtho10  4 -55.93       6.77   0.01   0.96 38.63</w:t>
+      </w:r>
+      <w:r>
+        <w:br/>
+      </w:r>
+      <w:r>
+        <w:rPr>
+          <w:rStyle w:val="VerbatimChar"/>
+        </w:rPr>
+        <w:t xml:space="preserve">## q.meano          4 -55.87       6.83   0.01   0.97 38.60</w:t>
+      </w:r>
+      <w:r>
+        <w:br/>
+      </w:r>
+      <w:r>
+        <w:rPr>
+          <w:rStyle w:val="VerbatimChar"/>
+        </w:rPr>
+        <w:t xml:space="preserve">## meano            4 -55.66       7.04   0.01   0.98 38.50</w:t>
+      </w:r>
+      <w:r>
+        <w:br/>
+      </w:r>
+      <w:r>
+        <w:rPr>
+          <w:rStyle w:val="VerbatimChar"/>
+        </w:rPr>
+        <w:t xml:space="preserve">## t.meano          4 -55.11       7.59   0.01   0.99 38.22</w:t>
+      </w:r>
+      <w:r>
+        <w:br/>
+      </w:r>
+      <w:r>
+        <w:rPr>
+          <w:rStyle w:val="VerbatimChar"/>
+        </w:rPr>
+        <w:t xml:space="preserve">## seasonlengtho16  4 -54.55       8.15   0.01   1.00 37.94</w:t>
+      </w:r>
+      <w:r>
+        <w:br/>
+      </w:r>
+      <w:r>
+        <w:rPr>
+          <w:rStyle w:val="VerbatimChar"/>
+        </w:rPr>
+        <w:t xml:space="preserve">## maxo             4 -52.17      10.53   0.00   1.00 36.75</w:t>
+      </w:r>
+      <w:r>
+        <w:br/>
+      </w:r>
+      <w:r>
+        <w:rPr>
+          <w:rStyle w:val="VerbatimChar"/>
+        </w:rPr>
+        <w:t xml:space="preserve">## o*lat            5 -38.98      23.72   0.00   1.00 39.49</w:t>
+      </w:r>
+      <w:r>
+        <w:br/>
+      </w:r>
+      <w:r>
+        <w:rPr>
+          <w:rStyle w:val="VerbatimChar"/>
+        </w:rPr>
+        <w:t xml:space="preserve">## o*s.mean         5 -38.02      24.68   0.00   1.00 39.01</w:t>
+      </w:r>
+      <w:r>
+        <w:br/>
+      </w:r>
+      <w:r>
+        <w:rPr>
+          <w:rStyle w:val="VerbatimChar"/>
+        </w:rPr>
+        <w:t xml:space="preserve">## o*q.mean         5 -37.86      24.84   0.00   1.00 38.93</w:t>
+      </w:r>
+      <w:r>
+        <w:br/>
+      </w:r>
+      <w:r>
+        <w:rPr>
+          <w:rStyle w:val="VerbatimChar"/>
+        </w:rPr>
+        <w:t xml:space="preserve">## o*seasonlength10 5 -37.31      25.38   0.00   1.00 38.66</w:t>
+      </w:r>
+      <w:r>
+        <w:br/>
+      </w:r>
+      <w:r>
+        <w:rPr>
+          <w:rStyle w:val="VerbatimChar"/>
+        </w:rPr>
+        <w:t xml:space="preserve">## o*mean           5 -37.16      25.54   0.00   1.00 38.58</w:t>
+      </w:r>
+      <w:r>
+        <w:br/>
+      </w:r>
+      <w:r>
+        <w:rPr>
+          <w:rStyle w:val="VerbatimChar"/>
+        </w:rPr>
+        <w:t xml:space="preserve">## o*t.mean         5 -36.89      25.81   0.00   1.00 38.44</w:t>
+      </w:r>
+      <w:r>
+        <w:br/>
+      </w:r>
+      <w:r>
+        <w:rPr>
+          <w:rStyle w:val="VerbatimChar"/>
+        </w:rPr>
+        <w:t xml:space="preserve">## seasonlength16   5 -36.30      26.40   0.00   1.00 38.15</w:t>
+      </w:r>
+      <w:r>
+        <w:br/>
+      </w:r>
+      <w:r>
+        <w:rPr>
+          <w:rStyle w:val="VerbatimChar"/>
+        </w:rPr>
+        <w:t xml:space="preserve">## o*max            5 -34.58      28.12   0.00   1.00 37.29</w:t>
       </w:r>
     </w:p>
     <w:p>
@@ -1634,7 +1841,7 @@
         <w:rPr>
           <w:rStyle w:val="VerbatimChar"/>
         </w:rPr>
-        <w:t xml:space="preserve">## -0.0002166  0.0002166  0.0031853 -0.0021352 -0.0022050 -0.0002311 </w:t>
+        <w:t xml:space="preserve">## -0.0007310  0.0007310  0.0025255 -0.0022249  0.0002249 -0.0007489 </w:t>
       </w:r>
       <w:r>
         <w:br/>
@@ -1652,7 +1859,7 @@
         <w:rPr>
           <w:rStyle w:val="VerbatimChar"/>
         </w:rPr>
-        <w:t xml:space="preserve">## -0.0018789  0.0032649 </w:t>
+        <w:t xml:space="preserve">## -0.0023740  0.0025975 </w:t>
       </w:r>
       <w:r>
         <w:br/>
@@ -1688,25 +1895,25 @@
         <w:rPr>
           <w:rStyle w:val="VerbatimChar"/>
         </w:rPr>
-        <w:t xml:space="preserve">## (Intercept) -0.0017034  0.0087322  -0.195   0.8530  </w:t>
-      </w:r>
-      <w:r>
-        <w:br/>
-      </w:r>
-      <w:r>
-        <w:rPr>
-          <w:rStyle w:val="VerbatimChar"/>
-        </w:rPr>
-        <w:t xml:space="preserve">## lat          0.0005716  0.0002349   2.434   0.0591 .</w:t>
-      </w:r>
-      <w:r>
-        <w:br/>
-      </w:r>
-      <w:r>
-        <w:rPr>
-          <w:rStyle w:val="VerbatimChar"/>
-        </w:rPr>
-        <w:t xml:space="preserve">## ocep        -0.0084756  0.0026556  -3.192   0.0242 *</w:t>
+        <w:t xml:space="preserve">## (Intercept)  0.0010533  0.0075569   0.139   0.8946  </w:t>
+      </w:r>
+      <w:r>
+        <w:br/>
+      </w:r>
+      <w:r>
+        <w:rPr>
+          <w:rStyle w:val="VerbatimChar"/>
+        </w:rPr>
+        <w:t xml:space="preserve">## lat          0.0005126  0.0002033   2.522   0.0530 .</w:t>
+      </w:r>
+      <w:r>
+        <w:br/>
+      </w:r>
+      <w:r>
+        <w:rPr>
+          <w:rStyle w:val="VerbatimChar"/>
+        </w:rPr>
+        <w:t xml:space="preserve">## ocep        -0.0079022  0.0022982  -3.438   0.0185 *</w:t>
       </w:r>
       <w:r>
         <w:br/>
@@ -1742,25 +1949,25 @@
         <w:rPr>
           <w:rStyle w:val="VerbatimChar"/>
         </w:rPr>
-        <w:t xml:space="preserve">## Residual standard error: 0.002604 on 5 degrees of freedom</w:t>
-      </w:r>
-      <w:r>
-        <w:br/>
-      </w:r>
-      <w:r>
-        <w:rPr>
-          <w:rStyle w:val="VerbatimChar"/>
-        </w:rPr>
-        <w:t xml:space="preserve">## Multiple R-squared:  0.6797, Adjusted R-squared:  0.5516 </w:t>
-      </w:r>
-      <w:r>
-        <w:br/>
-      </w:r>
-      <w:r>
-        <w:rPr>
-          <w:rStyle w:val="VerbatimChar"/>
-        </w:rPr>
-        <w:t xml:space="preserve">## F-statistic: 5.305 on 2 and 5 DF,  p-value: 0.05806</w:t>
+        <w:t xml:space="preserve">## Residual standard error: 0.002254 on 5 degrees of freedom</w:t>
+      </w:r>
+      <w:r>
+        <w:br/>
+      </w:r>
+      <w:r>
+        <w:rPr>
+          <w:rStyle w:val="VerbatimChar"/>
+        </w:rPr>
+        <w:t xml:space="preserve">## Multiple R-squared:  0.7086, Adjusted R-squared:  0.592 </w:t>
+      </w:r>
+      <w:r>
+        <w:br/>
+      </w:r>
+      <w:r>
+        <w:rPr>
+          <w:rStyle w:val="VerbatimChar"/>
+        </w:rPr>
+        <w:t xml:space="preserve">## F-statistic: 6.078 on 2 and 5 DF,  p-value: 0.04586</w:t>
       </w:r>
     </w:p>
     <w:p>
@@ -1863,124 +2070,232 @@
         <w:rPr>
           <w:rStyle w:val="VerbatimChar"/>
         </w:rPr>
-        <w:t xml:space="preserve">##            K  AICc Delta_AICc AICcWt Cum.Wt     LL</w:t>
-      </w:r>
-      <w:r>
-        <w:br/>
-      </w:r>
-      <w:r>
-        <w:rPr>
-          <w:rStyle w:val="VerbatimChar"/>
-        </w:rPr>
-        <w:t xml:space="preserve">## null       2 36.18       0.00   0.76   0.76 -14.89</w:t>
-      </w:r>
-      <w:r>
-        <w:br/>
-      </w:r>
-      <w:r>
-        <w:rPr>
-          <w:rStyle w:val="VerbatimChar"/>
-        </w:rPr>
-        <w:t xml:space="preserve">## s.mean     4 41.23       5.05   0.06   0.82  -9.95</w:t>
-      </w:r>
-      <w:r>
-        <w:br/>
-      </w:r>
-      <w:r>
-        <w:rPr>
-          <w:rStyle w:val="VerbatimChar"/>
-        </w:rPr>
-        <w:t xml:space="preserve">## q.mean     4 41.40       5.21   0.06   0.88 -10.03</w:t>
-      </w:r>
-      <w:r>
-        <w:br/>
-      </w:r>
-      <w:r>
-        <w:rPr>
-          <w:rStyle w:val="VerbatimChar"/>
-        </w:rPr>
-        <w:t xml:space="preserve">## t.mean     4 42.15       5.97   0.04   0.92 -10.41</w:t>
-      </w:r>
-      <w:r>
-        <w:br/>
-      </w:r>
-      <w:r>
-        <w:rPr>
-          <w:rStyle w:val="VerbatimChar"/>
-        </w:rPr>
-        <w:t xml:space="preserve">## lat        4 42.31       6.13   0.04   0.96 -10.49</w:t>
-      </w:r>
-      <w:r>
-        <w:br/>
-      </w:r>
-      <w:r>
-        <w:rPr>
-          <w:rStyle w:val="VerbatimChar"/>
-        </w:rPr>
-        <w:t xml:space="preserve">## mean       4 42.56       6.38   0.03   0.99 -10.61</w:t>
-      </w:r>
-      <w:r>
-        <w:br/>
-      </w:r>
-      <w:r>
-        <w:rPr>
-          <w:rStyle w:val="VerbatimChar"/>
-        </w:rPr>
-        <w:t xml:space="preserve">## max        4 44.31       8.12   0.01   1.00 -11.49</w:t>
-      </w:r>
-      <w:r>
-        <w:br/>
-      </w:r>
-      <w:r>
-        <w:rPr>
-          <w:rStyle w:val="VerbatimChar"/>
-        </w:rPr>
-        <w:t xml:space="preserve">## oce*s.mean 5 59.80      23.62   0.00   1.00  -9.90</w:t>
-      </w:r>
-      <w:r>
-        <w:br/>
-      </w:r>
-      <w:r>
-        <w:rPr>
-          <w:rStyle w:val="VerbatimChar"/>
-        </w:rPr>
-        <w:t xml:space="preserve">## oce*q.mean 5 59.99      23.80   0.00   1.00  -9.99</w:t>
-      </w:r>
-      <w:r>
-        <w:br/>
-      </w:r>
-      <w:r>
-        <w:rPr>
-          <w:rStyle w:val="VerbatimChar"/>
-        </w:rPr>
-        <w:t xml:space="preserve">## lat*oce    5 60.17      23.99   0.00   1.00 -10.09</w:t>
-      </w:r>
-      <w:r>
-        <w:br/>
-      </w:r>
-      <w:r>
-        <w:rPr>
-          <w:rStyle w:val="VerbatimChar"/>
-        </w:rPr>
-        <w:t xml:space="preserve">## oce*t.mean 5 60.79      24.61   0.00   1.00 -10.40</w:t>
-      </w:r>
-      <w:r>
-        <w:br/>
-      </w:r>
-      <w:r>
-        <w:rPr>
-          <w:rStyle w:val="VerbatimChar"/>
-        </w:rPr>
-        <w:t xml:space="preserve">## oce*mean   5 61.22      25.04   0.00   1.00 -10.61</w:t>
-      </w:r>
-      <w:r>
-        <w:br/>
-      </w:r>
-      <w:r>
-        <w:rPr>
-          <w:rStyle w:val="VerbatimChar"/>
-        </w:rPr>
-        <w:t xml:space="preserve">## oce*max    5 62.51      26.32   0.00   1.00 -11.25</w:t>
+        <w:t xml:space="preserve">##                  K  AICc Delta_AICc AICcWt Cum.Wt     LL</w:t>
+      </w:r>
+      <w:r>
+        <w:br/>
+      </w:r>
+      <w:r>
+        <w:rPr>
+          <w:rStyle w:val="VerbatimChar"/>
+        </w:rPr>
+        <w:t xml:space="preserve">## nullo            2 36.69       0.00   0.54   0.54 -15.15</w:t>
+      </w:r>
+      <w:r>
+        <w:br/>
+      </w:r>
+      <w:r>
+        <w:rPr>
+          <w:rStyle w:val="VerbatimChar"/>
+        </w:rPr>
+        <w:t xml:space="preserve">## seasonlength10   3 39.44       2.75   0.14   0.68 -13.72</w:t>
+      </w:r>
+      <w:r>
+        <w:br/>
+      </w:r>
+      <w:r>
+        <w:rPr>
+          <w:rStyle w:val="VerbatimChar"/>
+        </w:rPr>
+        <w:t xml:space="preserve">## t.mean           3 41.45       4.75   0.05   0.73 -14.72</w:t>
+      </w:r>
+      <w:r>
+        <w:br/>
+      </w:r>
+      <w:r>
+        <w:rPr>
+          <w:rStyle w:val="VerbatimChar"/>
+        </w:rPr>
+        <w:t xml:space="preserve">## omax             3 41.64       4.95   0.05   0.77 -14.82</w:t>
+      </w:r>
+      <w:r>
+        <w:br/>
+      </w:r>
+      <w:r>
+        <w:rPr>
+          <w:rStyle w:val="VerbatimChar"/>
+        </w:rPr>
+        <w:t xml:space="preserve">## q.mean           3 41.65       4.96   0.05   0.82 -14.83</w:t>
+      </w:r>
+      <w:r>
+        <w:br/>
+      </w:r>
+      <w:r>
+        <w:rPr>
+          <w:rStyle w:val="VerbatimChar"/>
+        </w:rPr>
+        <w:t xml:space="preserve">## s.mean           3 41.98       5.29   0.04   0.85 -14.99</w:t>
+      </w:r>
+      <w:r>
+        <w:br/>
+      </w:r>
+      <w:r>
+        <w:rPr>
+          <w:rStyle w:val="VerbatimChar"/>
+        </w:rPr>
+        <w:t xml:space="preserve">## mean             3 42.10       5.41   0.04   0.89 -15.05</w:t>
+      </w:r>
+      <w:r>
+        <w:br/>
+      </w:r>
+      <w:r>
+        <w:rPr>
+          <w:rStyle w:val="VerbatimChar"/>
+        </w:rPr>
+        <w:t xml:space="preserve">## seasonlength16   3 42.20       5.51   0.03   0.92 -15.10</w:t>
+      </w:r>
+      <w:r>
+        <w:br/>
+      </w:r>
+      <w:r>
+        <w:rPr>
+          <w:rStyle w:val="VerbatimChar"/>
+        </w:rPr>
+        <w:t xml:space="preserve">## lat              3 42.26       5.57   0.03   0.96 -15.13</w:t>
+      </w:r>
+      <w:r>
+        <w:br/>
+      </w:r>
+      <w:r>
+        <w:rPr>
+          <w:rStyle w:val="VerbatimChar"/>
+        </w:rPr>
+        <w:t xml:space="preserve">## meano            4 45.31       8.62   0.01   0.96 -11.99</w:t>
+      </w:r>
+      <w:r>
+        <w:br/>
+      </w:r>
+      <w:r>
+        <w:rPr>
+          <w:rStyle w:val="VerbatimChar"/>
+        </w:rPr>
+        <w:t xml:space="preserve">## s.meano          4 45.57       8.88   0.01   0.97 -12.12</w:t>
+      </w:r>
+      <w:r>
+        <w:br/>
+      </w:r>
+      <w:r>
+        <w:rPr>
+          <w:rStyle w:val="VerbatimChar"/>
+        </w:rPr>
+        <w:t xml:space="preserve">## seasonlengtho16  4 45.69       9.00   0.01   0.98 -12.18</w:t>
+      </w:r>
+      <w:r>
+        <w:br/>
+      </w:r>
+      <w:r>
+        <w:rPr>
+          <w:rStyle w:val="VerbatimChar"/>
+        </w:rPr>
+        <w:t xml:space="preserve">## lato             4 45.74       9.05   0.01   0.98 -12.20</w:t>
+      </w:r>
+      <w:r>
+        <w:br/>
+      </w:r>
+      <w:r>
+        <w:rPr>
+          <w:rStyle w:val="VerbatimChar"/>
+        </w:rPr>
+        <w:t xml:space="preserve">## seasonlengtho10  4 45.93       9.24   0.01   0.99 -12.30</w:t>
+      </w:r>
+      <w:r>
+        <w:br/>
+      </w:r>
+      <w:r>
+        <w:rPr>
+          <w:rStyle w:val="VerbatimChar"/>
+        </w:rPr>
+        <w:t xml:space="preserve">## q.meano          4 45.93       9.24   0.01   0.99 -12.30</w:t>
+      </w:r>
+      <w:r>
+        <w:br/>
+      </w:r>
+      <w:r>
+        <w:rPr>
+          <w:rStyle w:val="VerbatimChar"/>
+        </w:rPr>
+        <w:t xml:space="preserve">## t.meano          4 46.62       9.93   0.00   1.00 -12.64</w:t>
+      </w:r>
+      <w:r>
+        <w:br/>
+      </w:r>
+      <w:r>
+        <w:rPr>
+          <w:rStyle w:val="VerbatimChar"/>
+        </w:rPr>
+        <w:t xml:space="preserve">## maxo             4 47.47      10.78   0.00   1.00 -13.07</w:t>
+      </w:r>
+      <w:r>
+        <w:br/>
+      </w:r>
+      <w:r>
+        <w:rPr>
+          <w:rStyle w:val="VerbatimChar"/>
+        </w:rPr>
+        <w:t xml:space="preserve">## o*lat            5 62.66      25.97   0.00   1.00 -11.33</w:t>
+      </w:r>
+      <w:r>
+        <w:br/>
+      </w:r>
+      <w:r>
+        <w:rPr>
+          <w:rStyle w:val="VerbatimChar"/>
+        </w:rPr>
+        <w:t xml:space="preserve">## o*seasonlength10 5 63.44      26.75   0.00   1.00 -11.72</w:t>
+      </w:r>
+      <w:r>
+        <w:br/>
+      </w:r>
+      <w:r>
+        <w:rPr>
+          <w:rStyle w:val="VerbatimChar"/>
+        </w:rPr>
+        <w:t xml:space="preserve">## o*mean           5 63.49      26.80   0.00   1.00 -11.74</w:t>
+      </w:r>
+      <w:r>
+        <w:br/>
+      </w:r>
+      <w:r>
+        <w:rPr>
+          <w:rStyle w:val="VerbatimChar"/>
+        </w:rPr>
+        <w:t xml:space="preserve">## o*s.mean         5 64.05      27.35   0.00   1.00 -12.02</w:t>
+      </w:r>
+      <w:r>
+        <w:br/>
+      </w:r>
+      <w:r>
+        <w:rPr>
+          <w:rStyle w:val="VerbatimChar"/>
+        </w:rPr>
+        <w:t xml:space="preserve">## seasonlength16   5 64.10      27.41   0.00   1.00 -12.05</w:t>
+      </w:r>
+      <w:r>
+        <w:br/>
+      </w:r>
+      <w:r>
+        <w:rPr>
+          <w:rStyle w:val="VerbatimChar"/>
+        </w:rPr>
+        <w:t xml:space="preserve">## o*q.mean         5 64.39      27.70   0.00   1.00 -12.20</w:t>
+      </w:r>
+      <w:r>
+        <w:br/>
+      </w:r>
+      <w:r>
+        <w:rPr>
+          <w:rStyle w:val="VerbatimChar"/>
+        </w:rPr>
+        <w:t xml:space="preserve">## o*t.mean         5 65.03      28.34   0.00   1.00 -12.52</w:t>
+      </w:r>
+      <w:r>
+        <w:br/>
+      </w:r>
+      <w:r>
+        <w:rPr>
+          <w:rStyle w:val="VerbatimChar"/>
+        </w:rPr>
+        <w:t xml:space="preserve">## o*max            5 66.03      29.34   0.00   1.00 -13.01</w:t>
       </w:r>
     </w:p>
     <w:p>
@@ -2036,34 +2351,16 @@
         <w:rPr>
           <w:rStyle w:val="VerbatimChar"/>
         </w:rPr>
-        <w:t xml:space="preserve">##         1         2         3         4         5         6         7 </w:t>
-      </w:r>
-      <w:r>
-        <w:br/>
-      </w:r>
-      <w:r>
-        <w:rPr>
-          <w:rStyle w:val="VerbatimChar"/>
-        </w:rPr>
-        <w:t xml:space="preserve">## -0.518638  0.518638  0.835248 -0.285887 -0.467013 -0.006424 -1.604633 </w:t>
-      </w:r>
-      <w:r>
-        <w:br/>
-      </w:r>
-      <w:r>
-        <w:rPr>
-          <w:rStyle w:val="VerbatimChar"/>
-        </w:rPr>
-        <w:t xml:space="preserve">##         8 </w:t>
-      </w:r>
-      <w:r>
-        <w:br/>
-      </w:r>
-      <w:r>
-        <w:rPr>
-          <w:rStyle w:val="VerbatimChar"/>
-        </w:rPr>
-        <w:t xml:space="preserve">##  1.528709 </w:t>
+        <w:t xml:space="preserve">##       1       2       3       4       5       6       7       8 </w:t>
+      </w:r>
+      <w:r>
+        <w:br/>
+      </w:r>
+      <w:r>
+        <w:rPr>
+          <w:rStyle w:val="VerbatimChar"/>
+        </w:rPr>
+        <w:t xml:space="preserve">## -0.9177  0.9177  0.3188 -0.3769  1.4909 -0.4288 -2.0924  1.0884 </w:t>
       </w:r>
       <w:r>
         <w:br/>
@@ -2099,25 +2396,25 @@
         <w:rPr>
           <w:rStyle w:val="VerbatimChar"/>
         </w:rPr>
-        <w:t xml:space="preserve">## (Intercept)  19.5147     3.8079   5.125  0.00369 **</w:t>
-      </w:r>
-      <w:r>
-        <w:br/>
-      </w:r>
-      <w:r>
-        <w:rPr>
-          <w:rStyle w:val="VerbatimChar"/>
-        </w:rPr>
-        <w:t xml:space="preserve">## lat           0.1864     0.1024   1.820  0.12835   </w:t>
-      </w:r>
-      <w:r>
-        <w:br/>
-      </w:r>
-      <w:r>
-        <w:rPr>
-          <w:rStyle w:val="VerbatimChar"/>
-        </w:rPr>
-        <w:t xml:space="preserve">## ocep         -3.6661     1.1580  -3.166  0.02493 * </w:t>
+        <w:t xml:space="preserve">## (Intercept)  21.0030     4.7181   4.452  0.00669 **</w:t>
+      </w:r>
+      <w:r>
+        <w:br/>
+      </w:r>
+      <w:r>
+        <w:rPr>
+          <w:rStyle w:val="VerbatimChar"/>
+        </w:rPr>
+        <w:t xml:space="preserve">## lat           0.1558     0.1269   1.228  0.27413   </w:t>
+      </w:r>
+      <w:r>
+        <w:br/>
+      </w:r>
+      <w:r>
+        <w:rPr>
+          <w:rStyle w:val="VerbatimChar"/>
+        </w:rPr>
+        <w:t xml:space="preserve">## ocep         -3.3318     1.4349  -2.322  0.06788 . </w:t>
       </w:r>
       <w:r>
         <w:br/>
@@ -2153,25 +2450,25 @@
         <w:rPr>
           <w:rStyle w:val="VerbatimChar"/>
         </w:rPr>
-        <w:t xml:space="preserve">## Residual standard error: 1.136 on 5 degrees of freedom</w:t>
-      </w:r>
-      <w:r>
-        <w:br/>
-      </w:r>
-      <w:r>
-        <w:rPr>
-          <w:rStyle w:val="VerbatimChar"/>
-        </w:rPr>
-        <w:t xml:space="preserve">## Multiple R-squared:  0.6674, Adjusted R-squared:  0.5343 </w:t>
-      </w:r>
-      <w:r>
-        <w:br/>
-      </w:r>
-      <w:r>
-        <w:rPr>
-          <w:rStyle w:val="VerbatimChar"/>
-        </w:rPr>
-        <w:t xml:space="preserve">## F-statistic: 5.015 on 2 and 5 DF,  p-value: 0.06382</w:t>
+        <w:t xml:space="preserve">## Residual standard error: 1.407 on 5 degrees of freedom</w:t>
+      </w:r>
+      <w:r>
+        <w:br/>
+      </w:r>
+      <w:r>
+        <w:rPr>
+          <w:rStyle w:val="VerbatimChar"/>
+        </w:rPr>
+        <w:t xml:space="preserve">## Multiple R-squared:  0.5208, Adjusted R-squared:  0.3291 </w:t>
+      </w:r>
+      <w:r>
+        <w:br/>
+      </w:r>
+      <w:r>
+        <w:rPr>
+          <w:rStyle w:val="VerbatimChar"/>
+        </w:rPr>
+        <w:t xml:space="preserve">## F-statistic: 2.717 on 2 and 5 DF,  p-value: 0.159</w:t>
       </w:r>
     </w:p>
     <w:p>
@@ -2599,106 +2896,232 @@
         <w:rPr>
           <w:rStyle w:val="VerbatimChar"/>
         </w:rPr>
-        <w:t xml:space="preserve">##         K   AICc Delta_AICc AICcWt Cum.Wt    LL</w:t>
-      </w:r>
-      <w:r>
-        <w:br/>
-      </w:r>
-      <w:r>
-        <w:rPr>
-          <w:rStyle w:val="VerbatimChar"/>
-        </w:rPr>
-        <w:t xml:space="preserve">## null    2 -51.46       0.00   0.99   0.99 28.93</w:t>
-      </w:r>
-      <w:r>
-        <w:br/>
-      </w:r>
-      <w:r>
-        <w:rPr>
-          <w:rStyle w:val="VerbatimChar"/>
-        </w:rPr>
-        <w:t xml:space="preserve">## lat     4 -38.99      12.47   0.00   1.00 30.16</w:t>
-      </w:r>
-      <w:r>
-        <w:br/>
-      </w:r>
-      <w:r>
-        <w:rPr>
-          <w:rStyle w:val="VerbatimChar"/>
-        </w:rPr>
-        <w:t xml:space="preserve">## mean    4 -38.42      13.03   0.00   1.00 29.88</w:t>
-      </w:r>
-      <w:r>
-        <w:br/>
-      </w:r>
-      <w:r>
-        <w:rPr>
-          <w:rStyle w:val="VerbatimChar"/>
-        </w:rPr>
-        <w:t xml:space="preserve">## s.mean  4 -37.82      13.63   0.00   1.00 29.58</w:t>
-      </w:r>
-      <w:r>
-        <w:br/>
-      </w:r>
-      <w:r>
-        <w:rPr>
-          <w:rStyle w:val="VerbatimChar"/>
-        </w:rPr>
-        <w:t xml:space="preserve">## q.mean  4 -37.76      13.70   0.00   1.00 29.55</w:t>
-      </w:r>
-      <w:r>
-        <w:br/>
-      </w:r>
-      <w:r>
-        <w:rPr>
-          <w:rStyle w:val="VerbatimChar"/>
-        </w:rPr>
-        <w:t xml:space="preserve">## t.mean  4 -37.61      13.85   0.00   1.00 29.47</w:t>
-      </w:r>
-      <w:r>
-        <w:br/>
-      </w:r>
-      <w:r>
-        <w:rPr>
-          <w:rStyle w:val="VerbatimChar"/>
-        </w:rPr>
-        <w:t xml:space="preserve">## *lat    5 -20.45      31.01   0.00   1.00 30.23</w:t>
-      </w:r>
-      <w:r>
-        <w:br/>
-      </w:r>
-      <w:r>
-        <w:rPr>
-          <w:rStyle w:val="VerbatimChar"/>
-        </w:rPr>
-        <w:t xml:space="preserve">## *mean   5 -19.76      31.69   0.00   1.00 29.88</w:t>
-      </w:r>
-      <w:r>
-        <w:br/>
-      </w:r>
-      <w:r>
-        <w:rPr>
-          <w:rStyle w:val="VerbatimChar"/>
-        </w:rPr>
-        <w:t xml:space="preserve">## *s.mean 5 -19.19      32.27   0.00   1.00 29.59</w:t>
-      </w:r>
-      <w:r>
-        <w:br/>
-      </w:r>
-      <w:r>
-        <w:rPr>
-          <w:rStyle w:val="VerbatimChar"/>
-        </w:rPr>
-        <w:t xml:space="preserve">## *q.mean 5 -19.12      32.34   0.00   1.00 29.56</w:t>
-      </w:r>
-      <w:r>
-        <w:br/>
-      </w:r>
-      <w:r>
-        <w:rPr>
-          <w:rStyle w:val="VerbatimChar"/>
-        </w:rPr>
-        <w:t xml:space="preserve">## *t.mean 5 -18.96      32.50   0.00   1.00 29.48</w:t>
+        <w:t xml:space="preserve">##                  K   AICc Delta_AICc AICcWt Cum.Wt    LL</w:t>
+      </w:r>
+      <w:r>
+        <w:br/>
+      </w:r>
+      <w:r>
+        <w:rPr>
+          <w:rStyle w:val="VerbatimChar"/>
+        </w:rPr>
+        <w:t xml:space="preserve">## nullo            2 -45.25       0.00   0.59   0.59 25.82</w:t>
+      </w:r>
+      <w:r>
+        <w:br/>
+      </w:r>
+      <w:r>
+        <w:rPr>
+          <w:rStyle w:val="VerbatimChar"/>
+        </w:rPr>
+        <w:t xml:space="preserve">## seasonlength10   3 -41.29       3.96   0.08   0.68 26.65</w:t>
+      </w:r>
+      <w:r>
+        <w:br/>
+      </w:r>
+      <w:r>
+        <w:rPr>
+          <w:rStyle w:val="VerbatimChar"/>
+        </w:rPr>
+        <w:t xml:space="preserve">## omax             3 -40.91       4.34   0.07   0.74 26.45</w:t>
+      </w:r>
+      <w:r>
+        <w:br/>
+      </w:r>
+      <w:r>
+        <w:rPr>
+          <w:rStyle w:val="VerbatimChar"/>
+        </w:rPr>
+        <w:t xml:space="preserve">## t.mean           3 -40.32       4.93   0.05   0.80 26.16</w:t>
+      </w:r>
+      <w:r>
+        <w:br/>
+      </w:r>
+      <w:r>
+        <w:rPr>
+          <w:rStyle w:val="VerbatimChar"/>
+        </w:rPr>
+        <w:t xml:space="preserve">## q.mean           3 -40.13       5.12   0.05   0.84 26.07</w:t>
+      </w:r>
+      <w:r>
+        <w:br/>
+      </w:r>
+      <w:r>
+        <w:rPr>
+          <w:rStyle w:val="VerbatimChar"/>
+        </w:rPr>
+        <w:t xml:space="preserve">## s.mean           3 -39.98       5.27   0.04   0.88 25.99</w:t>
+      </w:r>
+      <w:r>
+        <w:br/>
+      </w:r>
+      <w:r>
+        <w:rPr>
+          <w:rStyle w:val="VerbatimChar"/>
+        </w:rPr>
+        <w:t xml:space="preserve">## mean             3 -39.71       5.54   0.04   0.92 25.85</w:t>
+      </w:r>
+      <w:r>
+        <w:br/>
+      </w:r>
+      <w:r>
+        <w:rPr>
+          <w:rStyle w:val="VerbatimChar"/>
+        </w:rPr>
+        <w:t xml:space="preserve">## seasonlength16   3 -39.68       5.57   0.04   0.96 25.84</w:t>
+      </w:r>
+      <w:r>
+        <w:br/>
+      </w:r>
+      <w:r>
+        <w:rPr>
+          <w:rStyle w:val="VerbatimChar"/>
+        </w:rPr>
+        <w:t xml:space="preserve">## lat              3 -39.66       5.58   0.04   0.99 25.83</w:t>
+      </w:r>
+      <w:r>
+        <w:br/>
+      </w:r>
+      <w:r>
+        <w:rPr>
+          <w:rStyle w:val="VerbatimChar"/>
+        </w:rPr>
+        <w:t xml:space="preserve">## seasonlengtho10  4 -32.38      12.87   0.00   1.00 26.86</w:t>
+      </w:r>
+      <w:r>
+        <w:br/>
+      </w:r>
+      <w:r>
+        <w:rPr>
+          <w:rStyle w:val="VerbatimChar"/>
+        </w:rPr>
+        <w:t xml:space="preserve">## lato             4 -32.16      13.09   0.00   1.00 26.75</w:t>
+      </w:r>
+      <w:r>
+        <w:br/>
+      </w:r>
+      <w:r>
+        <w:rPr>
+          <w:rStyle w:val="VerbatimChar"/>
+        </w:rPr>
+        <w:t xml:space="preserve">## meano            4 -31.76      13.49   0.00   1.00 26.55</w:t>
+      </w:r>
+      <w:r>
+        <w:br/>
+      </w:r>
+      <w:r>
+        <w:rPr>
+          <w:rStyle w:val="VerbatimChar"/>
+        </w:rPr>
+        <w:t xml:space="preserve">## maxo             4 -31.69      13.56   0.00   1.00 26.51</w:t>
+      </w:r>
+      <w:r>
+        <w:br/>
+      </w:r>
+      <w:r>
+        <w:rPr>
+          <w:rStyle w:val="VerbatimChar"/>
+        </w:rPr>
+        <w:t xml:space="preserve">## seasonlengtho16  4 -31.68      13.57   0.00   1.00 26.51</w:t>
+      </w:r>
+      <w:r>
+        <w:br/>
+      </w:r>
+      <w:r>
+        <w:rPr>
+          <w:rStyle w:val="VerbatimChar"/>
+        </w:rPr>
+        <w:t xml:space="preserve">## s.meano          4 -31.32      13.93   0.00   1.00 26.33</w:t>
+      </w:r>
+      <w:r>
+        <w:br/>
+      </w:r>
+      <w:r>
+        <w:rPr>
+          <w:rStyle w:val="VerbatimChar"/>
+        </w:rPr>
+        <w:t xml:space="preserve">## q.meano          4 -31.29      13.96   0.00   1.00 26.31</w:t>
+      </w:r>
+      <w:r>
+        <w:br/>
+      </w:r>
+      <w:r>
+        <w:rPr>
+          <w:rStyle w:val="VerbatimChar"/>
+        </w:rPr>
+        <w:t xml:space="preserve">## t.meano          4 -31.28      13.97   0.00   1.00 26.31</w:t>
+      </w:r>
+      <w:r>
+        <w:br/>
+      </w:r>
+      <w:r>
+        <w:rPr>
+          <w:rStyle w:val="VerbatimChar"/>
+        </w:rPr>
+        <w:t xml:space="preserve">## o*seasonlength10 5 -13.72      31.53   0.00   1.00 26.86</w:t>
+      </w:r>
+      <w:r>
+        <w:br/>
+      </w:r>
+      <w:r>
+        <w:rPr>
+          <w:rStyle w:val="VerbatimChar"/>
+        </w:rPr>
+        <w:t xml:space="preserve">## o*lat            5 -13.52      31.73   0.00   1.00 26.76</w:t>
+      </w:r>
+      <w:r>
+        <w:br/>
+      </w:r>
+      <w:r>
+        <w:rPr>
+          <w:rStyle w:val="VerbatimChar"/>
+        </w:rPr>
+        <w:t xml:space="preserve">## o*mean           5 -13.12      32.13   0.00   1.00 26.56</w:t>
+      </w:r>
+      <w:r>
+        <w:br/>
+      </w:r>
+      <w:r>
+        <w:rPr>
+          <w:rStyle w:val="VerbatimChar"/>
+        </w:rPr>
+        <w:t xml:space="preserve">## seasonlength16   5 -13.07      32.18   0.00   1.00 26.53</w:t>
+      </w:r>
+      <w:r>
+        <w:br/>
+      </w:r>
+      <w:r>
+        <w:rPr>
+          <w:rStyle w:val="VerbatimChar"/>
+        </w:rPr>
+        <w:t xml:space="preserve">## o*max            5 -13.03      32.22   0.00   1.00 26.51</w:t>
+      </w:r>
+      <w:r>
+        <w:br/>
+      </w:r>
+      <w:r>
+        <w:rPr>
+          <w:rStyle w:val="VerbatimChar"/>
+        </w:rPr>
+        <w:t xml:space="preserve">## o*s.mean         5 -12.70      32.55   0.00   1.00 26.35</w:t>
+      </w:r>
+      <w:r>
+        <w:br/>
+      </w:r>
+      <w:r>
+        <w:rPr>
+          <w:rStyle w:val="VerbatimChar"/>
+        </w:rPr>
+        <w:t xml:space="preserve">## o*q.mean         5 -12.67      32.58   0.00   1.00 26.33</w:t>
+      </w:r>
+      <w:r>
+        <w:br/>
+      </w:r>
+      <w:r>
+        <w:rPr>
+          <w:rStyle w:val="VerbatimChar"/>
+        </w:rPr>
+        <w:t xml:space="preserve">## o*t.mean         5 -12.64      32.61   0.00   1.00 26.32</w:t>
       </w:r>
     </w:p>
     <w:p>
@@ -2763,7 +3186,7 @@
         <w:rPr>
           <w:rStyle w:val="VerbatimChar"/>
         </w:rPr>
-        <w:t xml:space="preserve">## -0.0013274   0.0013274   0.0019720  -0.0080707   0.0123743   0.0001103  </w:t>
+        <w:t xml:space="preserve">## -0.0009565   0.0009565   0.0005695  -0.0106849   0.0205292  -0.0012252  </w:t>
       </w:r>
       <w:r>
         <w:br/>
@@ -2781,7 +3204,7 @@
         <w:rPr>
           <w:rStyle w:val="VerbatimChar"/>
         </w:rPr>
-        <w:t xml:space="preserve">## -0.0043721  -0.0020137  </w:t>
+        <w:t xml:space="preserve">## -0.0057551  -0.0034335  </w:t>
       </w:r>
       <w:r>
         <w:br/>
@@ -2817,25 +3240,25 @@
         <w:rPr>
           <w:rStyle w:val="VerbatimChar"/>
         </w:rPr>
-        <w:t xml:space="preserve">## (Intercept) -0.0010537  0.0236575  -0.045    0.966</w:t>
-      </w:r>
-      <w:r>
-        <w:br/>
-      </w:r>
-      <w:r>
-        <w:rPr>
-          <w:rStyle w:val="VerbatimChar"/>
-        </w:rPr>
-        <w:t xml:space="preserve">## lat          0.0006345  0.0006363   0.997    0.364</w:t>
-      </w:r>
-      <w:r>
-        <w:br/>
-      </w:r>
-      <w:r>
-        <w:rPr>
-          <w:rStyle w:val="VerbatimChar"/>
-        </w:rPr>
-        <w:t xml:space="preserve">## ocep        -0.0094785  0.0071947  -1.317    0.245</w:t>
+        <w:t xml:space="preserve">## (Intercept) -0.0033550  0.0362468  -0.093    0.930</w:t>
+      </w:r>
+      <w:r>
+        <w:br/>
+      </w:r>
+      <w:r>
+        <w:rPr>
+          <w:rStyle w:val="VerbatimChar"/>
+        </w:rPr>
+        <w:t xml:space="preserve">## lat          0.0007473  0.0009750   0.767    0.478</w:t>
+      </w:r>
+      <w:r>
+        <w:br/>
+      </w:r>
+      <w:r>
+        <w:rPr>
+          <w:rStyle w:val="VerbatimChar"/>
+        </w:rPr>
+        <w:t xml:space="preserve">## ocep        -0.0124964  0.0110233  -1.134    0.308</w:t>
       </w:r>
       <w:r>
         <w:br/>
@@ -2853,7 +3276,7 @@
         <w:rPr>
           <w:rStyle w:val="VerbatimChar"/>
         </w:rPr>
-        <w:t xml:space="preserve">## (Dispersion parameter for gaussian family taken to be 4.977109e-05)</w:t>
+        <w:t xml:space="preserve">## (Dispersion parameter for gaussian family taken to be 0.0001168364)</w:t>
       </w:r>
       <w:r>
         <w:br/>
@@ -2871,25 +3294,25 @@
         <w:rPr>
           <w:rStyle w:val="VerbatimChar"/>
         </w:rPr>
-        <w:t xml:space="preserve">##     Null deviance: 0.00033859  on 7  degrees of freedom</w:t>
-      </w:r>
-      <w:r>
-        <w:br/>
-      </w:r>
-      <w:r>
-        <w:rPr>
-          <w:rStyle w:val="VerbatimChar"/>
-        </w:rPr>
-        <w:t xml:space="preserve">## Residual deviance: 0.00024886  on 5  degrees of freedom</w:t>
-      </w:r>
-      <w:r>
-        <w:br/>
-      </w:r>
-      <w:r>
-        <w:rPr>
-          <w:rStyle w:val="VerbatimChar"/>
-        </w:rPr>
-        <w:t xml:space="preserve">## AIC: -52.322</w:t>
+        <w:t xml:space="preserve">##     Null deviance: 0.00073572  on 7  degrees of freedom</w:t>
+      </w:r>
+      <w:r>
+        <w:br/>
+      </w:r>
+      <w:r>
+        <w:rPr>
+          <w:rStyle w:val="VerbatimChar"/>
+        </w:rPr>
+        <w:t xml:space="preserve">## Residual deviance: 0.00058418  on 5  degrees of freedom</w:t>
+      </w:r>
+      <w:r>
+        <w:br/>
+      </w:r>
+      <w:r>
+        <w:rPr>
+          <w:rStyle w:val="VerbatimChar"/>
+        </w:rPr>
+        <w:t xml:space="preserve">## AIC: -45.495</w:t>
       </w:r>
       <w:r>
         <w:br/>
@@ -3010,106 +3433,232 @@
         <w:rPr>
           <w:rStyle w:val="VerbatimChar"/>
         </w:rPr>
-        <w:t xml:space="preserve">##         K  AICc Delta_AICc AICcWt Cum.Wt     LL</w:t>
-      </w:r>
-      <w:r>
-        <w:br/>
-      </w:r>
-      <w:r>
-        <w:rPr>
-          <w:rStyle w:val="VerbatimChar"/>
-        </w:rPr>
-        <w:t xml:space="preserve">## null    2 64.32       0.00      1      1 -28.96</w:t>
-      </w:r>
-      <w:r>
-        <w:br/>
-      </w:r>
-      <w:r>
-        <w:rPr>
-          <w:rStyle w:val="VerbatimChar"/>
-        </w:rPr>
-        <w:t xml:space="preserve">## lat     4 78.77      14.44      0      1 -28.72</w:t>
-      </w:r>
-      <w:r>
-        <w:br/>
-      </w:r>
-      <w:r>
-        <w:rPr>
-          <w:rStyle w:val="VerbatimChar"/>
-        </w:rPr>
-        <w:t xml:space="preserve">## t.mean  4 78.78      14.46      0      1 -28.73</w:t>
-      </w:r>
-      <w:r>
-        <w:br/>
-      </w:r>
-      <w:r>
-        <w:rPr>
-          <w:rStyle w:val="VerbatimChar"/>
-        </w:rPr>
-        <w:t xml:space="preserve">## mean    4 78.86      14.54      0      1 -28.76</w:t>
-      </w:r>
-      <w:r>
-        <w:br/>
-      </w:r>
-      <w:r>
-        <w:rPr>
-          <w:rStyle w:val="VerbatimChar"/>
-        </w:rPr>
-        <w:t xml:space="preserve">## q.mean  4 78.92      14.59      0      1 -28.79</w:t>
-      </w:r>
-      <w:r>
-        <w:br/>
-      </w:r>
-      <w:r>
-        <w:rPr>
-          <w:rStyle w:val="VerbatimChar"/>
-        </w:rPr>
-        <w:t xml:space="preserve">## s.mean  4 78.94      14.62      0      1 -28.80</w:t>
-      </w:r>
-      <w:r>
-        <w:br/>
-      </w:r>
-      <w:r>
-        <w:rPr>
-          <w:rStyle w:val="VerbatimChar"/>
-        </w:rPr>
-        <w:t xml:space="preserve">## *lat    5 97.22      32.90      0      1 -28.61</w:t>
-      </w:r>
-      <w:r>
-        <w:br/>
-      </w:r>
-      <w:r>
-        <w:rPr>
-          <w:rStyle w:val="VerbatimChar"/>
-        </w:rPr>
-        <w:t xml:space="preserve">## *t.mean 5 97.36      33.04      0      1 -28.68</w:t>
-      </w:r>
-      <w:r>
-        <w:br/>
-      </w:r>
-      <w:r>
-        <w:rPr>
-          <w:rStyle w:val="VerbatimChar"/>
-        </w:rPr>
-        <w:t xml:space="preserve">## *mean   5 97.45      33.12      0      1 -28.72</w:t>
-      </w:r>
-      <w:r>
-        <w:br/>
-      </w:r>
-      <w:r>
-        <w:rPr>
-          <w:rStyle w:val="VerbatimChar"/>
-        </w:rPr>
-        <w:t xml:space="preserve">## *q.mean 5 97.50      33.17      0      1 -28.75</w:t>
-      </w:r>
-      <w:r>
-        <w:br/>
-      </w:r>
-      <w:r>
-        <w:rPr>
-          <w:rStyle w:val="VerbatimChar"/>
-        </w:rPr>
-        <w:t xml:space="preserve">## *s.mean 5 97.52      33.20      0      1 -28.76</w:t>
+        <w:t xml:space="preserve">##                  K   AICc Delta_AICc AICcWt Cum.Wt     LL</w:t>
+      </w:r>
+      <w:r>
+        <w:br/>
+      </w:r>
+      <w:r>
+        <w:rPr>
+          <w:rStyle w:val="VerbatimChar"/>
+        </w:rPr>
+        <w:t xml:space="preserve">## nullo            2  70.98       0.00   0.61   0.61 -32.29</w:t>
+      </w:r>
+      <w:r>
+        <w:br/>
+      </w:r>
+      <w:r>
+        <w:rPr>
+          <w:rStyle w:val="VerbatimChar"/>
+        </w:rPr>
+        <w:t xml:space="preserve">## omax             3  75.17       4.19   0.08   0.69 -31.58</w:t>
+      </w:r>
+      <w:r>
+        <w:br/>
+      </w:r>
+      <w:r>
+        <w:rPr>
+          <w:rStyle w:val="VerbatimChar"/>
+        </w:rPr>
+        <w:t xml:space="preserve">## t.mean           3  75.83       4.85   0.05   0.74 -31.91</w:t>
+      </w:r>
+      <w:r>
+        <w:br/>
+      </w:r>
+      <w:r>
+        <w:rPr>
+          <w:rStyle w:val="VerbatimChar"/>
+        </w:rPr>
+        <w:t xml:space="preserve">## q.mean           3  76.03       5.06   0.05   0.79 -32.02</w:t>
+      </w:r>
+      <w:r>
+        <w:br/>
+      </w:r>
+      <w:r>
+        <w:rPr>
+          <w:rStyle w:val="VerbatimChar"/>
+        </w:rPr>
+        <w:t xml:space="preserve">## seasonlength10   3  76.04       5.06   0.05   0.84 -32.02</w:t>
+      </w:r>
+      <w:r>
+        <w:br/>
+      </w:r>
+      <w:r>
+        <w:rPr>
+          <w:rStyle w:val="VerbatimChar"/>
+        </w:rPr>
+        <w:t xml:space="preserve">## s.mean           3  76.14       5.16   0.05   0.88 -32.07</w:t>
+      </w:r>
+      <w:r>
+        <w:br/>
+      </w:r>
+      <w:r>
+        <w:rPr>
+          <w:rStyle w:val="VerbatimChar"/>
+        </w:rPr>
+        <w:t xml:space="preserve">## seasonlength16   3  76.51       5.53   0.04   0.92 -32.25</w:t>
+      </w:r>
+      <w:r>
+        <w:br/>
+      </w:r>
+      <w:r>
+        <w:rPr>
+          <w:rStyle w:val="VerbatimChar"/>
+        </w:rPr>
+        <w:t xml:space="preserve">## lat              3  76.57       5.59   0.04   0.96 -32.29</w:t>
+      </w:r>
+      <w:r>
+        <w:br/>
+      </w:r>
+      <w:r>
+        <w:rPr>
+          <w:rStyle w:val="VerbatimChar"/>
+        </w:rPr>
+        <w:t xml:space="preserve">## mean             3  76.58       5.60   0.04   1.00 -32.29</w:t>
+      </w:r>
+      <w:r>
+        <w:br/>
+      </w:r>
+      <w:r>
+        <w:rPr>
+          <w:rStyle w:val="VerbatimChar"/>
+        </w:rPr>
+        <w:t xml:space="preserve">## maxo             4  84.48      13.51   0.00   1.00 -31.58</w:t>
+      </w:r>
+      <w:r>
+        <w:br/>
+      </w:r>
+      <w:r>
+        <w:rPr>
+          <w:rStyle w:val="VerbatimChar"/>
+        </w:rPr>
+        <w:t xml:space="preserve">## seasonlengtho10  4  85.15      14.18   0.00   1.00 -31.91</w:t>
+      </w:r>
+      <w:r>
+        <w:br/>
+      </w:r>
+      <w:r>
+        <w:rPr>
+          <w:rStyle w:val="VerbatimChar"/>
+        </w:rPr>
+        <w:t xml:space="preserve">## t.meano          4  85.16      14.19   0.00   1.00 -31.91</w:t>
+      </w:r>
+      <w:r>
+        <w:br/>
+      </w:r>
+      <w:r>
+        <w:rPr>
+          <w:rStyle w:val="VerbatimChar"/>
+        </w:rPr>
+        <w:t xml:space="preserve">## lato             4  85.28      14.31   0.00   1.00 -31.97</w:t>
+      </w:r>
+      <w:r>
+        <w:br/>
+      </w:r>
+      <w:r>
+        <w:rPr>
+          <w:rStyle w:val="VerbatimChar"/>
+        </w:rPr>
+        <w:t xml:space="preserve">## q.meano          4  85.35      14.37   0.00   1.00 -32.01</w:t>
+      </w:r>
+      <w:r>
+        <w:br/>
+      </w:r>
+      <w:r>
+        <w:rPr>
+          <w:rStyle w:val="VerbatimChar"/>
+        </w:rPr>
+        <w:t xml:space="preserve">## meano            4  85.39      14.42   0.00   1.00 -32.03</w:t>
+      </w:r>
+      <w:r>
+        <w:br/>
+      </w:r>
+      <w:r>
+        <w:rPr>
+          <w:rStyle w:val="VerbatimChar"/>
+        </w:rPr>
+        <w:t xml:space="preserve">## s.meano          4  85.40      14.42   0.00   1.00 -32.03</w:t>
+      </w:r>
+      <w:r>
+        <w:br/>
+      </w:r>
+      <w:r>
+        <w:rPr>
+          <w:rStyle w:val="VerbatimChar"/>
+        </w:rPr>
+        <w:t xml:space="preserve">## seasonlengtho16  4  85.40      14.43   0.00   1.00 -32.04</w:t>
+      </w:r>
+      <w:r>
+        <w:br/>
+      </w:r>
+      <w:r>
+        <w:rPr>
+          <w:rStyle w:val="VerbatimChar"/>
+        </w:rPr>
+        <w:t xml:space="preserve">## o*max            5 102.93      31.95   0.00   1.00 -31.46</w:t>
+      </w:r>
+      <w:r>
+        <w:br/>
+      </w:r>
+      <w:r>
+        <w:rPr>
+          <w:rStyle w:val="VerbatimChar"/>
+        </w:rPr>
+        <w:t xml:space="preserve">## o*seasonlength10 5 103.78      32.81   0.00   1.00 -31.89</w:t>
+      </w:r>
+      <w:r>
+        <w:br/>
+      </w:r>
+      <w:r>
+        <w:rPr>
+          <w:rStyle w:val="VerbatimChar"/>
+        </w:rPr>
+        <w:t xml:space="preserve">## o*t.mean         5 103.82      32.85   0.00   1.00 -31.91</w:t>
+      </w:r>
+      <w:r>
+        <w:br/>
+      </w:r>
+      <w:r>
+        <w:rPr>
+          <w:rStyle w:val="VerbatimChar"/>
+        </w:rPr>
+        <w:t xml:space="preserve">## o*lat            5 103.91      32.94   0.00   1.00 -31.96</w:t>
+      </w:r>
+      <w:r>
+        <w:br/>
+      </w:r>
+      <w:r>
+        <w:rPr>
+          <w:rStyle w:val="VerbatimChar"/>
+        </w:rPr>
+        <w:t xml:space="preserve">## o*q.mean         5 104.01      33.03   0.00   1.00 -32.01</w:t>
+      </w:r>
+      <w:r>
+        <w:br/>
+      </w:r>
+      <w:r>
+        <w:rPr>
+          <w:rStyle w:val="VerbatimChar"/>
+        </w:rPr>
+        <w:t xml:space="preserve">## o*mean           5 104.06      33.08   0.00   1.00 -32.03</w:t>
+      </w:r>
+      <w:r>
+        <w:br/>
+      </w:r>
+      <w:r>
+        <w:rPr>
+          <w:rStyle w:val="VerbatimChar"/>
+        </w:rPr>
+        <w:t xml:space="preserve">## o*s.mean         5 104.06      33.08   0.00   1.00 -32.03</w:t>
+      </w:r>
+      <w:r>
+        <w:br/>
+      </w:r>
+      <w:r>
+        <w:rPr>
+          <w:rStyle w:val="VerbatimChar"/>
+        </w:rPr>
+        <w:t xml:space="preserve">## seasonlength16   5 104.07      33.09   0.00   1.00 -32.04</w:t>
       </w:r>
     </w:p>
     <w:p>
@@ -3165,34 +3714,16 @@
         <w:rPr>
           <w:rStyle w:val="VerbatimChar"/>
         </w:rPr>
-        <w:t xml:space="preserve">##        1         2         3         4         5         6         7  </w:t>
-      </w:r>
-      <w:r>
-        <w:br/>
-      </w:r>
-      <w:r>
-        <w:rPr>
-          <w:rStyle w:val="VerbatimChar"/>
-        </w:rPr>
-        <w:t xml:space="preserve">##  -2.6575    2.6575    0.2472  -10.0634   20.6081    1.2653   -6.1747  </w:t>
-      </w:r>
-      <w:r>
-        <w:br/>
-      </w:r>
-      <w:r>
-        <w:rPr>
-          <w:rStyle w:val="VerbatimChar"/>
-        </w:rPr>
-        <w:t xml:space="preserve">##        8  </w:t>
-      </w:r>
-      <w:r>
-        <w:br/>
-      </w:r>
-      <w:r>
-        <w:rPr>
-          <w:rStyle w:val="VerbatimChar"/>
-        </w:rPr>
-        <w:t xml:space="preserve">##  -5.8826  </w:t>
+        <w:t xml:space="preserve">##       1        2        3        4        5        6        7        8  </w:t>
+      </w:r>
+      <w:r>
+        <w:br/>
+      </w:r>
+      <w:r>
+        <w:rPr>
+          <w:rStyle w:val="VerbatimChar"/>
+        </w:rPr>
+        <w:t xml:space="preserve">##  -1.674    1.674   -2.095  -13.826   32.529   -0.628   -8.167   -7.813  </w:t>
       </w:r>
       <w:r>
         <w:br/>
@@ -3228,25 +3759,25 @@
         <w:rPr>
           <w:rStyle w:val="VerbatimChar"/>
         </w:rPr>
-        <w:t xml:space="preserve">## (Intercept)  22.7418    37.1750   0.612    0.567</w:t>
-      </w:r>
-      <w:r>
-        <w:br/>
-      </w:r>
-      <w:r>
-        <w:rPr>
-          <w:rStyle w:val="VerbatimChar"/>
-        </w:rPr>
-        <w:t xml:space="preserve">## lat           0.3421     0.9999   0.342    0.746</w:t>
-      </w:r>
-      <w:r>
-        <w:br/>
-      </w:r>
-      <w:r>
-        <w:rPr>
-          <w:rStyle w:val="VerbatimChar"/>
-        </w:rPr>
-        <w:t xml:space="preserve">## ocep         -6.3482    11.3056  -0.562    0.599</w:t>
+        <w:t xml:space="preserve">## (Intercept)  19.2412    55.8593   0.344    0.745</w:t>
+      </w:r>
+      <w:r>
+        <w:br/>
+      </w:r>
+      <w:r>
+        <w:rPr>
+          <w:rStyle w:val="VerbatimChar"/>
+        </w:rPr>
+        <w:t xml:space="preserve">## lat           0.4964     1.5025   0.330    0.754</w:t>
+      </w:r>
+      <w:r>
+        <w:br/>
+      </w:r>
+      <w:r>
+        <w:rPr>
+          <w:rStyle w:val="VerbatimChar"/>
+        </w:rPr>
+        <w:t xml:space="preserve">## ocep        -10.7928    16.9879  -0.635    0.553</w:t>
       </w:r>
       <w:r>
         <w:br/>
@@ -3264,7 +3795,7 @@
         <w:rPr>
           <w:rStyle w:val="VerbatimChar"/>
         </w:rPr>
-        <w:t xml:space="preserve">## (Dispersion parameter for gaussian family taken to be 122.8969)</w:t>
+        <w:t xml:space="preserve">## (Dispersion parameter for gaussian family taken to be 277.4787)</w:t>
       </w:r>
       <w:r>
         <w:br/>
@@ -3282,25 +3813,25 @@
         <w:rPr>
           <w:rStyle w:val="VerbatimChar"/>
         </w:rPr>
-        <w:t xml:space="preserve">##     Null deviance: 653.24  on 7  degrees of freedom</w:t>
-      </w:r>
-      <w:r>
-        <w:br/>
-      </w:r>
-      <w:r>
-        <w:rPr>
-          <w:rStyle w:val="VerbatimChar"/>
-        </w:rPr>
-        <w:t xml:space="preserve">## Residual deviance: 614.48  on 5  degrees of freedom</w:t>
-      </w:r>
-      <w:r>
-        <w:br/>
-      </w:r>
-      <w:r>
-        <w:rPr>
-          <w:rStyle w:val="VerbatimChar"/>
-        </w:rPr>
-        <w:t xml:space="preserve">## AIC: 65.434</w:t>
+        <w:t xml:space="preserve">##     Null deviance: 1500.5  on 7  degrees of freedom</w:t>
+      </w:r>
+      <w:r>
+        <w:br/>
+      </w:r>
+      <w:r>
+        <w:rPr>
+          <w:rStyle w:val="VerbatimChar"/>
+        </w:rPr>
+        <w:t xml:space="preserve">## Residual deviance: 1387.4  on 5  degrees of freedom</w:t>
+      </w:r>
+      <w:r>
+        <w:br/>
+      </w:r>
+      <w:r>
+        <w:rPr>
+          <w:rStyle w:val="VerbatimChar"/>
+        </w:rPr>
+        <w:t xml:space="preserve">## AIC: 71.949</w:t>
       </w:r>
       <w:r>
         <w:br/>
@@ -3429,16 +3960,16 @@
         <w:rPr>
           <w:rStyle w:val="VerbatimChar"/>
         </w:rPr>
-        <w:t xml:space="preserve">##        1        2        3        4        5        6        7 </w:t>
-      </w:r>
-      <w:r>
-        <w:br/>
-      </w:r>
-      <w:r>
-        <w:rPr>
-          <w:rStyle w:val="VerbatimChar"/>
-        </w:rPr>
-        <w:t xml:space="preserve">## -4.30800  4.30800 -5.92678 17.82260 -0.07762 -6.25682 -5.56138 </w:t>
+        <w:t xml:space="preserve">##       1       2       3       4       5       6       7 </w:t>
+      </w:r>
+      <w:r>
+        <w:br/>
+      </w:r>
+      <w:r>
+        <w:rPr>
+          <w:rStyle w:val="VerbatimChar"/>
+        </w:rPr>
+        <w:t xml:space="preserve">##  -3.941   3.941 -10.577  28.702  -2.473  -8.280  -7.372 </w:t>
       </w:r>
       <w:r>
         <w:br/>
@@ -3474,25 +4005,25 @@
         <w:rPr>
           <w:rStyle w:val="VerbatimChar"/>
         </w:rPr>
-        <w:t xml:space="preserve">## (Intercept)   3.7461    39.5177   0.095    0.929</w:t>
-      </w:r>
-      <w:r>
-        <w:br/>
-      </w:r>
-      <w:r>
-        <w:rPr>
-          <w:rStyle w:val="VerbatimChar"/>
-        </w:rPr>
-        <w:t xml:space="preserve">## lat           0.9263     1.0906   0.849    0.444</w:t>
-      </w:r>
-      <w:r>
-        <w:br/>
-      </w:r>
-      <w:r>
-        <w:rPr>
-          <w:rStyle w:val="VerbatimChar"/>
-        </w:rPr>
-        <w:t xml:space="preserve">## ocep        -12.8642    12.2962  -1.046    0.355</w:t>
+        <w:t xml:space="preserve">## (Intercept)   -6.857     60.993  -0.112    0.916</w:t>
+      </w:r>
+      <w:r>
+        <w:br/>
+      </w:r>
+      <w:r>
+        <w:rPr>
+          <w:rStyle w:val="VerbatimChar"/>
+        </w:rPr>
+        <w:t xml:space="preserve">## lat            1.299      1.683   0.772    0.483</w:t>
+      </w:r>
+      <w:r>
+        <w:br/>
+      </w:r>
+      <w:r>
+        <w:rPr>
+          <w:rStyle w:val="VerbatimChar"/>
+        </w:rPr>
+        <w:t xml:space="preserve">## ocep         -19.745     18.978  -1.040    0.357</w:t>
       </w:r>
       <w:r>
         <w:br/>
@@ -3510,25 +4041,25 @@
         <w:rPr>
           <w:rStyle w:val="VerbatimChar"/>
         </w:rPr>
-        <w:t xml:space="preserve">## Residual standard error: 10.72 on 4 degrees of freedom</w:t>
-      </w:r>
-      <w:r>
-        <w:br/>
-      </w:r>
-      <w:r>
-        <w:rPr>
-          <w:rStyle w:val="VerbatimChar"/>
-        </w:rPr>
-        <w:t xml:space="preserve">## Multiple R-squared:   0.22,  Adjusted R-squared:  -0.17 </w:t>
-      </w:r>
-      <w:r>
-        <w:br/>
-      </w:r>
-      <w:r>
-        <w:rPr>
-          <w:rStyle w:val="VerbatimChar"/>
-        </w:rPr>
-        <w:t xml:space="preserve">## F-statistic: 0.5641 on 2 and 4 DF,  p-value: 0.6084</w:t>
+        <w:t xml:space="preserve">## Residual standard error: 16.55 on 4 degrees of freedom</w:t>
+      </w:r>
+      <w:r>
+        <w:br/>
+      </w:r>
+      <w:r>
+        <w:rPr>
+          <w:rStyle w:val="VerbatimChar"/>
+        </w:rPr>
+        <w:t xml:space="preserve">## Multiple R-squared:  0.214,  Adjusted R-squared:  -0.1789 </w:t>
+      </w:r>
+      <w:r>
+        <w:br/>
+      </w:r>
+      <w:r>
+        <w:rPr>
+          <w:rStyle w:val="VerbatimChar"/>
+        </w:rPr>
+        <w:t xml:space="preserve">## F-statistic: 0.5446 on 2 and 4 DF,  p-value: 0.6177</w:t>
       </w:r>
     </w:p>
     <w:p>

</xml_diff>

<commit_message>
Commit for Brian 8/17
</commit_message>
<xml_diff>
--- a/scripts/uro_growth_weight.docx
+++ b/scripts/uro_growth_weight.docx
@@ -1572,31 +1572,6 @@
           </wp:inline>
         </w:drawing>
       </w:r>
-    </w:p>
-    <w:p>
-      <w:pPr>
-        <w:pStyle w:val="SourceCode"/>
-      </w:pPr>
-      <w:r>
-        <w:rPr>
-          <w:rStyle w:val="VerbatimChar"/>
-        </w:rPr>
-        <w:t xml:space="preserve">## Warning: not plotting observations with leverage one:</w:t>
-      </w:r>
-      <w:r>
-        <w:br/>
-      </w:r>
-      <w:r>
-        <w:rPr>
-          <w:rStyle w:val="VerbatimChar"/>
-        </w:rPr>
-        <w:t xml:space="preserve">##   174, 184, 203, 254, 256, 264, 279, 295, 302, 321, 324, 340, 366</w:t>
-      </w:r>
-    </w:p>
-    <w:p>
-      <w:pPr>
-        <w:pStyle w:val="FirstParagraph"/>
-      </w:pPr>
       <w:r>
         <w:drawing>
           <wp:inline>
@@ -2357,7 +2332,7 @@
         <w:pStyle w:val="BodyText"/>
       </w:pPr>
       <w:r>
-        <w:t xml:space="preserve">Here, we see that the stacking of regressions is not as clear as with length. To see if countergradient variation in still present, we will have to extract breakpoints. First off, how confident are we in our breakpoints?</w:t>
+        <w:t xml:space="preserve">Here, we see that the stacking of regressions is not as clear as with shell length (separate markdown). To see if countergradient variation in still present, we will have to extract breakpoints. First off, how confident are we in our breakpoints?</w:t>
       </w:r>
     </w:p>
     <w:p>
@@ -2418,7 +2393,7 @@
         <w:rPr>
           <w:rStyle w:val="VerbatimChar"/>
         </w:rPr>
-        <w:t xml:space="preserve">## 1   Great Bay 1.410885e-01   0.2245752 27.4674 29.4676    28.4675</w:t>
+        <w:t xml:space="preserve">## 1   Great Bay 1.410885e-01   0.2245752 26.7181 29.4231    28.0706</w:t>
       </w:r>
       <w:r>
         <w:br/>
@@ -2445,16 +2420,16 @@
         <w:rPr>
           <w:rStyle w:val="VerbatimChar"/>
         </w:rPr>
-        <w:t xml:space="preserve">## 4    Beaufort 1.614580e-01   0.2558154 21.0346 30.9656    26.0001</w:t>
-      </w:r>
-      <w:r>
-        <w:br/>
-      </w:r>
-      <w:r>
-        <w:rPr>
-          <w:rStyle w:val="VerbatimChar"/>
-        </w:rPr>
-        <w:t xml:space="preserve">## 5 Folly Beach 3.051114e-04   0.7488881 20.4237 27.5766    24.0002</w:t>
+        <w:t xml:space="preserve">## 4    Beaufort 1.614579e-01   0.2558146 21.0342 30.9658    26.0000</w:t>
+      </w:r>
+      <w:r>
+        <w:br/>
+      </w:r>
+      <w:r>
+        <w:rPr>
+          <w:rStyle w:val="VerbatimChar"/>
+        </w:rPr>
+        <w:t xml:space="preserve">## 5 Folly Beach 3.051072e-04   0.7489087 20.4235 27.5765    24.0000</w:t>
       </w:r>
       <w:r>
         <w:br/>
@@ -2472,7 +2447,7 @@
         <w:rPr>
           <w:rStyle w:val="VerbatimChar"/>
         </w:rPr>
-        <w:t xml:space="preserve">## 7     Willapa 8.076840e-03   0.1663303 20.5840 27.4159    23.9999</w:t>
+        <w:t xml:space="preserve">## 7     Willapa 8.094835e-03   0.1682933 20.4788 27.2256    23.8522</w:t>
       </w:r>
       <w:r>
         <w:br/>
@@ -2507,16 +2482,16 @@
         <w:pStyle w:val="FirstParagraph"/>
       </w:pPr>
       <w:r>
-        <w:t xml:space="preserve">To be able to complete statistical analysis of the differences in TPC curves, I extracted the x and y componenets of each curve to give me the thermal optima and maximal trait performance, respectively. This extraction is silenced in code. Once we have extracted the thermal optima and maximal trait performance, we can move on to the relationship between environment and each breakpoint componenet.</w:t>
+        <w:t xml:space="preserve">To be able to complete statistical analysis of the differences in TPC curves, I extracted the x and y componenets of each curve to give me the thermal optima and maximal trait performance, respectively. This extraction is silenced in code. Once we have extracted the thermal optima and maximal trait performance, we can move on to the relationship between environment and each breakpoint component.</w:t>
       </w:r>
     </w:p>
     <w:p>
       <w:pPr>
         <w:pStyle w:val="Heading3"/>
       </w:pPr>
-      <w:bookmarkStart w:id="49" w:name="breakpoint-y"/>
-      <w:r>
-        <w:t xml:space="preserve">Breakpoint Y</w:t>
+      <w:bookmarkStart w:id="49" w:name="breakpoint-y-maximal-trait-performance"/>
+      <w:r>
+        <w:t xml:space="preserve">Breakpoint Y, maximal trait performance</w:t>
       </w:r>
       <w:bookmarkEnd w:id="49"/>
     </w:p>
@@ -2564,223 +2539,223 @@
         <w:rPr>
           <w:rStyle w:val="VerbatimChar"/>
         </w:rPr>
-        <w:t xml:space="preserve">## seasonlength10   3 -61.84       0.00   0.42   0.42 36.92</w:t>
-      </w:r>
-      <w:r>
-        <w:br/>
-      </w:r>
-      <w:r>
-        <w:rPr>
-          <w:rStyle w:val="VerbatimChar"/>
-        </w:rPr>
-        <w:t xml:space="preserve">## nullo            2 -61.38       0.46   0.33   0.75 33.89</w:t>
-      </w:r>
-      <w:r>
-        <w:br/>
-      </w:r>
-      <w:r>
-        <w:rPr>
-          <w:rStyle w:val="VerbatimChar"/>
-        </w:rPr>
-        <w:t xml:space="preserve">## mean             3 -56.59       5.25   0.03   0.78 34.29</w:t>
-      </w:r>
-      <w:r>
-        <w:br/>
-      </w:r>
-      <w:r>
-        <w:rPr>
-          <w:rStyle w:val="VerbatimChar"/>
-        </w:rPr>
-        <w:t xml:space="preserve">## lato             4 -56.04       5.80   0.02   0.81 38.69</w:t>
-      </w:r>
-      <w:r>
-        <w:br/>
-      </w:r>
-      <w:r>
-        <w:rPr>
-          <w:rStyle w:val="VerbatimChar"/>
-        </w:rPr>
-        <w:t xml:space="preserve">## lat              3 -55.98       5.86   0.02   0.83 33.99</w:t>
-      </w:r>
-      <w:r>
-        <w:br/>
-      </w:r>
-      <w:r>
-        <w:rPr>
-          <w:rStyle w:val="VerbatimChar"/>
-        </w:rPr>
-        <w:t xml:space="preserve">## t.mean           3 -55.91       5.93   0.02   0.85 33.96</w:t>
-      </w:r>
-      <w:r>
-        <w:br/>
-      </w:r>
-      <w:r>
-        <w:rPr>
-          <w:rStyle w:val="VerbatimChar"/>
-        </w:rPr>
-        <w:t xml:space="preserve">## q.mean           3 -55.88       5.96   0.02   0.87 33.94</w:t>
-      </w:r>
-      <w:r>
-        <w:br/>
-      </w:r>
-      <w:r>
-        <w:rPr>
-          <w:rStyle w:val="VerbatimChar"/>
-        </w:rPr>
-        <w:t xml:space="preserve">## omax             3 -55.87       5.97   0.02   0.89 33.94</w:t>
-      </w:r>
-      <w:r>
-        <w:br/>
-      </w:r>
-      <w:r>
-        <w:rPr>
-          <w:rStyle w:val="VerbatimChar"/>
-        </w:rPr>
-        <w:t xml:space="preserve">## s.mean           3 -55.79       6.05   0.02   0.91 33.89</w:t>
-      </w:r>
-      <w:r>
-        <w:br/>
-      </w:r>
-      <w:r>
-        <w:rPr>
-          <w:rStyle w:val="VerbatimChar"/>
-        </w:rPr>
-        <w:t xml:space="preserve">## seasonlength16   3 -55.78       6.06   0.02   0.93 33.89</w:t>
-      </w:r>
-      <w:r>
-        <w:br/>
-      </w:r>
-      <w:r>
-        <w:rPr>
-          <w:rStyle w:val="VerbatimChar"/>
-        </w:rPr>
-        <w:t xml:space="preserve">## s.meano          4 -54.91       6.93   0.01   0.95 38.12</w:t>
-      </w:r>
-      <w:r>
-        <w:br/>
-      </w:r>
-      <w:r>
-        <w:rPr>
-          <w:rStyle w:val="VerbatimChar"/>
-        </w:rPr>
-        <w:t xml:space="preserve">## q.meano          4 -54.86       6.98   0.01   0.96 38.10</w:t>
-      </w:r>
-      <w:r>
-        <w:br/>
-      </w:r>
-      <w:r>
-        <w:rPr>
-          <w:rStyle w:val="VerbatimChar"/>
-        </w:rPr>
-        <w:t xml:space="preserve">## seasonlengtho10  4 -54.79       7.05   0.01   0.97 38.06</w:t>
-      </w:r>
-      <w:r>
-        <w:br/>
-      </w:r>
-      <w:r>
-        <w:rPr>
-          <w:rStyle w:val="VerbatimChar"/>
-        </w:rPr>
-        <w:t xml:space="preserve">## meano            4 -54.49       7.35   0.01   0.98 37.91</w:t>
-      </w:r>
-      <w:r>
-        <w:br/>
-      </w:r>
-      <w:r>
-        <w:rPr>
-          <w:rStyle w:val="VerbatimChar"/>
-        </w:rPr>
-        <w:t xml:space="preserve">## t.meano          4 -54.13       7.71   0.01   0.99 37.73</w:t>
-      </w:r>
-      <w:r>
-        <w:br/>
-      </w:r>
-      <w:r>
-        <w:rPr>
-          <w:rStyle w:val="VerbatimChar"/>
-        </w:rPr>
-        <w:t xml:space="preserve">## seasonlengtho16  4 -53.43       8.41   0.01   1.00 37.38</w:t>
-      </w:r>
-      <w:r>
-        <w:br/>
-      </w:r>
-      <w:r>
-        <w:rPr>
-          <w:rStyle w:val="VerbatimChar"/>
-        </w:rPr>
-        <w:t xml:space="preserve">## maxo             4 -51.14      10.70   0.00   1.00 36.24</w:t>
-      </w:r>
-      <w:r>
-        <w:br/>
-      </w:r>
-      <w:r>
-        <w:rPr>
-          <w:rStyle w:val="VerbatimChar"/>
-        </w:rPr>
-        <w:t xml:space="preserve">## o*lat            5 -37.82      24.02   0.00   1.00 38.91</w:t>
-      </w:r>
-      <w:r>
-        <w:br/>
-      </w:r>
-      <w:r>
-        <w:rPr>
-          <w:rStyle w:val="VerbatimChar"/>
-        </w:rPr>
-        <w:t xml:space="preserve">## o*s.mean         5 -36.91      24.93   0.00   1.00 38.46</w:t>
-      </w:r>
-      <w:r>
-        <w:br/>
-      </w:r>
-      <w:r>
-        <w:rPr>
-          <w:rStyle w:val="VerbatimChar"/>
-        </w:rPr>
-        <w:t xml:space="preserve">## o*q.mean         5 -36.81      25.03   0.00   1.00 38.40</w:t>
-      </w:r>
-      <w:r>
-        <w:br/>
-      </w:r>
-      <w:r>
-        <w:rPr>
-          <w:rStyle w:val="VerbatimChar"/>
-        </w:rPr>
-        <w:t xml:space="preserve">## o*seasonlength10 5 -36.19      25.65   0.00   1.00 38.09</w:t>
-      </w:r>
-      <w:r>
-        <w:br/>
-      </w:r>
-      <w:r>
-        <w:rPr>
-          <w:rStyle w:val="VerbatimChar"/>
-        </w:rPr>
-        <w:t xml:space="preserve">## o*mean           5 -35.96      25.88   0.00   1.00 37.98</w:t>
-      </w:r>
-      <w:r>
-        <w:br/>
-      </w:r>
-      <w:r>
-        <w:rPr>
-          <w:rStyle w:val="VerbatimChar"/>
-        </w:rPr>
-        <w:t xml:space="preserve">## o*t.mean         5 -35.87      25.97   0.00   1.00 37.94</w:t>
-      </w:r>
-      <w:r>
-        <w:br/>
-      </w:r>
-      <w:r>
-        <w:rPr>
-          <w:rStyle w:val="VerbatimChar"/>
-        </w:rPr>
-        <w:t xml:space="preserve">## seasonlength16   5 -35.14      26.70   0.00   1.00 37.57</w:t>
-      </w:r>
-      <w:r>
-        <w:br/>
-      </w:r>
-      <w:r>
-        <w:rPr>
-          <w:rStyle w:val="VerbatimChar"/>
-        </w:rPr>
-        <w:t xml:space="preserve">## o*max            5 -33.55      28.29   0.00   1.00 36.77</w:t>
+        <w:t xml:space="preserve">## mean             3 -66.24       0.00   0.70   0.70 39.12</w:t>
+      </w:r>
+      <w:r>
+        <w:br/>
+      </w:r>
+      <w:r>
+        <w:rPr>
+          <w:rStyle w:val="VerbatimChar"/>
+        </w:rPr>
+        <w:t xml:space="preserve">## seasonlength10   3 -62.65       3.58   0.12   0.81 37.33</w:t>
+      </w:r>
+      <w:r>
+        <w:br/>
+      </w:r>
+      <w:r>
+        <w:rPr>
+          <w:rStyle w:val="VerbatimChar"/>
+        </w:rPr>
+        <w:t xml:space="preserve">## nullo            2 -62.31       3.93   0.10   0.91 34.35</w:t>
+      </w:r>
+      <w:r>
+        <w:br/>
+      </w:r>
+      <w:r>
+        <w:rPr>
+          <w:rStyle w:val="VerbatimChar"/>
+        </w:rPr>
+        <w:t xml:space="preserve">## s.mean           3 -59.81       6.43   0.03   0.94 35.90</w:t>
+      </w:r>
+      <w:r>
+        <w:br/>
+      </w:r>
+      <w:r>
+        <w:rPr>
+          <w:rStyle w:val="VerbatimChar"/>
+        </w:rPr>
+        <w:t xml:space="preserve">## lato             4 -57.25       8.99   0.01   0.95 39.29</w:t>
+      </w:r>
+      <w:r>
+        <w:br/>
+      </w:r>
+      <w:r>
+        <w:rPr>
+          <w:rStyle w:val="VerbatimChar"/>
+        </w:rPr>
+        <w:t xml:space="preserve">## meano            4 -57.22       9.02   0.01   0.95 39.27</w:t>
+      </w:r>
+      <w:r>
+        <w:br/>
+      </w:r>
+      <w:r>
+        <w:rPr>
+          <w:rStyle w:val="VerbatimChar"/>
+        </w:rPr>
+        <w:t xml:space="preserve">## t.mean           3 -56.91       9.33   0.01   0.96 34.45</w:t>
+      </w:r>
+      <w:r>
+        <w:br/>
+      </w:r>
+      <w:r>
+        <w:rPr>
+          <w:rStyle w:val="VerbatimChar"/>
+        </w:rPr>
+        <w:t xml:space="preserve">## q.mean           3 -56.86       9.38   0.01   0.97 34.43</w:t>
+      </w:r>
+      <w:r>
+        <w:br/>
+      </w:r>
+      <w:r>
+        <w:rPr>
+          <w:rStyle w:val="VerbatimChar"/>
+        </w:rPr>
+        <w:t xml:space="preserve">## omax             3 -56.86       9.38   0.01   0.97 34.43</w:t>
+      </w:r>
+      <w:r>
+        <w:br/>
+      </w:r>
+      <w:r>
+        <w:rPr>
+          <w:rStyle w:val="VerbatimChar"/>
+        </w:rPr>
+        <w:t xml:space="preserve">## lat              3 -56.85       9.38   0.01   0.98 34.43</w:t>
+      </w:r>
+      <w:r>
+        <w:br/>
+      </w:r>
+      <w:r>
+        <w:rPr>
+          <w:rStyle w:val="VerbatimChar"/>
+        </w:rPr>
+        <w:t xml:space="preserve">## seasonlength16   3 -56.71       9.53   0.01   0.99 34.35</w:t>
+      </w:r>
+      <w:r>
+        <w:br/>
+      </w:r>
+      <w:r>
+        <w:rPr>
+          <w:rStyle w:val="VerbatimChar"/>
+        </w:rPr>
+        <w:t xml:space="preserve">## seasonlengtho10  4 -55.95      10.29   0.00   0.99 38.64</w:t>
+      </w:r>
+      <w:r>
+        <w:br/>
+      </w:r>
+      <w:r>
+        <w:rPr>
+          <w:rStyle w:val="VerbatimChar"/>
+        </w:rPr>
+        <w:t xml:space="preserve">## q.meano          4 -55.93      10.31   0.00   0.99 38.63</w:t>
+      </w:r>
+      <w:r>
+        <w:br/>
+      </w:r>
+      <w:r>
+        <w:rPr>
+          <w:rStyle w:val="VerbatimChar"/>
+        </w:rPr>
+        <w:t xml:space="preserve">## t.meano          4 -55.17      11.07   0.00   1.00 38.25</w:t>
+      </w:r>
+      <w:r>
+        <w:br/>
+      </w:r>
+      <w:r>
+        <w:rPr>
+          <w:rStyle w:val="VerbatimChar"/>
+        </w:rPr>
+        <w:t xml:space="preserve">## seasonlengtho16  4 -54.61      11.63   0.00   1.00 37.97</w:t>
+      </w:r>
+      <w:r>
+        <w:br/>
+      </w:r>
+      <w:r>
+        <w:rPr>
+          <w:rStyle w:val="VerbatimChar"/>
+        </w:rPr>
+        <w:t xml:space="preserve">## maxo             4 -52.23      14.00   0.00   1.00 36.78</w:t>
+      </w:r>
+      <w:r>
+        <w:br/>
+      </w:r>
+      <w:r>
+        <w:rPr>
+          <w:rStyle w:val="VerbatimChar"/>
+        </w:rPr>
+        <w:t xml:space="preserve">## s.meano          4 -51.77      14.47   0.00   1.00 36.55</w:t>
+      </w:r>
+      <w:r>
+        <w:br/>
+      </w:r>
+      <w:r>
+        <w:rPr>
+          <w:rStyle w:val="VerbatimChar"/>
+        </w:rPr>
+        <w:t xml:space="preserve">## o*mean           5 -39.08      27.16   0.00   1.00 39.54</w:t>
+      </w:r>
+      <w:r>
+        <w:br/>
+      </w:r>
+      <w:r>
+        <w:rPr>
+          <w:rStyle w:val="VerbatimChar"/>
+        </w:rPr>
+        <w:t xml:space="preserve">## o*lat            5 -39.01      27.23   0.00   1.00 39.50</w:t>
+      </w:r>
+      <w:r>
+        <w:br/>
+      </w:r>
+      <w:r>
+        <w:rPr>
+          <w:rStyle w:val="VerbatimChar"/>
+        </w:rPr>
+        <w:t xml:space="preserve">## o*q.mean         5 -37.88      28.35   0.00   1.00 38.94</w:t>
+      </w:r>
+      <w:r>
+        <w:br/>
+      </w:r>
+      <w:r>
+        <w:rPr>
+          <w:rStyle w:val="VerbatimChar"/>
+        </w:rPr>
+        <w:t xml:space="preserve">## o*seasonlength10 5 -37.34      28.89   0.00   1.00 38.67</w:t>
+      </w:r>
+      <w:r>
+        <w:br/>
+      </w:r>
+      <w:r>
+        <w:rPr>
+          <w:rStyle w:val="VerbatimChar"/>
+        </w:rPr>
+        <w:t xml:space="preserve">## o*t.mean         5 -36.91      29.32   0.00   1.00 38.46</w:t>
+      </w:r>
+      <w:r>
+        <w:br/>
+      </w:r>
+      <w:r>
+        <w:rPr>
+          <w:rStyle w:val="VerbatimChar"/>
+        </w:rPr>
+        <w:t xml:space="preserve">## seasonlength16   5 -36.33      29.90   0.00   1.00 38.17</w:t>
+      </w:r>
+      <w:r>
+        <w:br/>
+      </w:r>
+      <w:r>
+        <w:rPr>
+          <w:rStyle w:val="VerbatimChar"/>
+        </w:rPr>
+        <w:t xml:space="preserve">## o*max            5 -34.60      31.63   0.00   1.00 37.30</w:t>
+      </w:r>
+      <w:r>
+        <w:br/>
+      </w:r>
+      <w:r>
+        <w:rPr>
+          <w:rStyle w:val="VerbatimChar"/>
+        </w:rPr>
+        <w:t xml:space="preserve">## o*s.mean         5 -33.30      32.94   0.00   1.00 36.65</w:t>
       </w:r>
     </w:p>
     <w:p>
@@ -2845,7 +2820,7 @@
         <w:rPr>
           <w:rStyle w:val="VerbatimChar"/>
         </w:rPr>
-        <w:t xml:space="preserve">## -0.0025295 -0.0022879 -0.0006026  0.0017338  0.0038481 </w:t>
+        <w:t xml:space="preserve">## -0.0025037 -0.0020380 -0.0005431  0.0016155  0.0037810 </w:t>
       </w:r>
       <w:r>
         <w:br/>
@@ -2881,16 +2856,16 @@
         <w:rPr>
           <w:rStyle w:val="VerbatimChar"/>
         </w:rPr>
-        <w:t xml:space="preserve">## (Intercept)     3.053e-02  4.545e-03   6.718 0.000529 ***</w:t>
-      </w:r>
-      <w:r>
-        <w:br/>
-      </w:r>
-      <w:r>
-        <w:rPr>
-          <w:rStyle w:val="VerbatimChar"/>
-        </w:rPr>
-        <w:t xml:space="preserve">## seasonlength10 -4.121e-05  1.580e-05  -2.608 0.040228 *  </w:t>
+        <w:t xml:space="preserve">## (Intercept)     2.970e-02  4.320e-03   6.876 0.000467 ***</w:t>
+      </w:r>
+      <w:r>
+        <w:br/>
+      </w:r>
+      <w:r>
+        <w:rPr>
+          <w:rStyle w:val="VerbatimChar"/>
+        </w:rPr>
+        <w:t xml:space="preserve">## seasonlength10 -3.863e-05  1.502e-05  -2.572 0.042226 *  </w:t>
       </w:r>
       <w:r>
         <w:br/>
@@ -2926,25 +2901,36 @@
         <w:rPr>
           <w:rStyle w:val="VerbatimChar"/>
         </w:rPr>
-        <w:t xml:space="preserve">## Residual standard error: 0.002767 on 6 degrees of freedom</w:t>
-      </w:r>
-      <w:r>
-        <w:br/>
-      </w:r>
-      <w:r>
-        <w:rPr>
-          <w:rStyle w:val="VerbatimChar"/>
-        </w:rPr>
-        <w:t xml:space="preserve">## Multiple R-squared:  0.5313, Adjusted R-squared:  0.4532 </w:t>
-      </w:r>
-      <w:r>
-        <w:br/>
-      </w:r>
-      <w:r>
-        <w:rPr>
-          <w:rStyle w:val="VerbatimChar"/>
-        </w:rPr>
-        <w:t xml:space="preserve">## F-statistic: 6.802 on 1 and 6 DF,  p-value: 0.04023</w:t>
+        <w:t xml:space="preserve">## Residual standard error: 0.00263 on 6 degrees of freedom</w:t>
+      </w:r>
+      <w:r>
+        <w:br/>
+      </w:r>
+      <w:r>
+        <w:rPr>
+          <w:rStyle w:val="VerbatimChar"/>
+        </w:rPr>
+        <w:t xml:space="preserve">## Multiple R-squared:  0.5244, Adjusted R-squared:  0.4451 </w:t>
+      </w:r>
+      <w:r>
+        <w:br/>
+      </w:r>
+      <w:r>
+        <w:rPr>
+          <w:rStyle w:val="VerbatimChar"/>
+        </w:rPr>
+        <w:t xml:space="preserve">## F-statistic: 6.615 on 1 and 6 DF,  p-value: 0.04223</w:t>
+      </w:r>
+    </w:p>
+    <w:p>
+      <w:pPr>
+        <w:pStyle w:val="SourceCode"/>
+      </w:pPr>
+      <w:r>
+        <w:rPr>
+          <w:rStyle w:val="VerbatimChar"/>
+        </w:rPr>
+        <w:t xml:space="preserve">## `geom_smooth()` using formula 'y ~ x'</w:t>
       </w:r>
     </w:p>
     <w:p>
@@ -3006,9 +2992,9 @@
       <w:pPr>
         <w:pStyle w:val="Heading3"/>
       </w:pPr>
-      <w:bookmarkStart w:id="51" w:name="breakpoint-x"/>
-      <w:r>
-        <w:t xml:space="preserve">Breakpoint X</w:t>
+      <w:bookmarkStart w:id="51" w:name="breakpoint-x-thermal-optima"/>
+      <w:r>
+        <w:t xml:space="preserve">Breakpoint X, thermal optima</w:t>
       </w:r>
       <w:bookmarkEnd w:id="51"/>
     </w:p>
@@ -3056,223 +3042,223 @@
         <w:rPr>
           <w:rStyle w:val="VerbatimChar"/>
         </w:rPr>
-        <w:t xml:space="preserve">## nullo            2 37.34       0.00   0.52   0.52 -15.47</w:t>
-      </w:r>
-      <w:r>
-        <w:br/>
-      </w:r>
-      <w:r>
-        <w:rPr>
-          <w:rStyle w:val="VerbatimChar"/>
-        </w:rPr>
-        <w:t xml:space="preserve">## seasonlength10   3 39.68       2.33   0.16   0.69 -13.84</w:t>
-      </w:r>
-      <w:r>
-        <w:br/>
-      </w:r>
-      <w:r>
-        <w:rPr>
-          <w:rStyle w:val="VerbatimChar"/>
-        </w:rPr>
-        <w:t xml:space="preserve">## t.mean           3 42.26       4.92   0.04   0.73 -15.13</w:t>
-      </w:r>
-      <w:r>
-        <w:br/>
-      </w:r>
-      <w:r>
-        <w:rPr>
-          <w:rStyle w:val="VerbatimChar"/>
-        </w:rPr>
-        <w:t xml:space="preserve">## q.mean           3 42.44       5.09   0.04   0.77 -15.22</w:t>
-      </w:r>
-      <w:r>
-        <w:br/>
-      </w:r>
-      <w:r>
-        <w:rPr>
-          <w:rStyle w:val="VerbatimChar"/>
-        </w:rPr>
-        <w:t xml:space="preserve">## omax             3 42.45       5.10   0.04   0.81 -15.22</w:t>
-      </w:r>
-      <w:r>
-        <w:br/>
-      </w:r>
-      <w:r>
-        <w:rPr>
-          <w:rStyle w:val="VerbatimChar"/>
-        </w:rPr>
-        <w:t xml:space="preserve">## mean             3 42.67       5.33   0.04   0.85 -15.34</w:t>
-      </w:r>
-      <w:r>
-        <w:br/>
-      </w:r>
-      <w:r>
-        <w:rPr>
-          <w:rStyle w:val="VerbatimChar"/>
-        </w:rPr>
-        <w:t xml:space="preserve">## s.mean           3 42.72       5.38   0.04   0.89 -15.36</w:t>
-      </w:r>
-      <w:r>
-        <w:br/>
-      </w:r>
-      <w:r>
-        <w:rPr>
-          <w:rStyle w:val="VerbatimChar"/>
-        </w:rPr>
-        <w:t xml:space="preserve">## seasonlength16   3 42.89       5.55   0.03   0.92 -15.45</w:t>
-      </w:r>
-      <w:r>
-        <w:br/>
-      </w:r>
-      <w:r>
-        <w:rPr>
-          <w:rStyle w:val="VerbatimChar"/>
-        </w:rPr>
-        <w:t xml:space="preserve">## lat              3 42.94       5.59   0.03   0.95 -15.47</w:t>
-      </w:r>
-      <w:r>
-        <w:br/>
-      </w:r>
-      <w:r>
-        <w:rPr>
-          <w:rStyle w:val="VerbatimChar"/>
-        </w:rPr>
-        <w:t xml:space="preserve">## meano            4 45.62       8.28   0.01   0.96 -12.14</w:t>
-      </w:r>
-      <w:r>
-        <w:br/>
-      </w:r>
-      <w:r>
-        <w:rPr>
-          <w:rStyle w:val="VerbatimChar"/>
-        </w:rPr>
-        <w:t xml:space="preserve">## s.meano          4 45.80       8.46   0.01   0.97 -12.23</w:t>
-      </w:r>
-      <w:r>
-        <w:br/>
-      </w:r>
-      <w:r>
-        <w:rPr>
-          <w:rStyle w:val="VerbatimChar"/>
-        </w:rPr>
-        <w:t xml:space="preserve">## lato             4 46.03       8.69   0.01   0.97 -12.35</w:t>
-      </w:r>
-      <w:r>
-        <w:br/>
-      </w:r>
-      <w:r>
-        <w:rPr>
-          <w:rStyle w:val="VerbatimChar"/>
-        </w:rPr>
-        <w:t xml:space="preserve">## seasonlengtho16  4 46.04       8.70   0.01   0.98 -12.35</w:t>
-      </w:r>
-      <w:r>
-        <w:br/>
-      </w:r>
-      <w:r>
-        <w:rPr>
-          <w:rStyle w:val="VerbatimChar"/>
-        </w:rPr>
-        <w:t xml:space="preserve">## q.meano          4 46.18       8.83   0.01   0.99 -12.42</w:t>
-      </w:r>
-      <w:r>
-        <w:br/>
-      </w:r>
-      <w:r>
-        <w:rPr>
-          <w:rStyle w:val="VerbatimChar"/>
-        </w:rPr>
-        <w:t xml:space="preserve">## seasonlengtho10  4 46.26       8.91   0.01   0.99 -12.46</w:t>
-      </w:r>
-      <w:r>
-        <w:br/>
-      </w:r>
-      <w:r>
-        <w:rPr>
-          <w:rStyle w:val="VerbatimChar"/>
-        </w:rPr>
-        <w:t xml:space="preserve">## t.meano          4 46.96       9.61   0.00   1.00 -12.81</w:t>
-      </w:r>
-      <w:r>
-        <w:br/>
-      </w:r>
-      <w:r>
-        <w:rPr>
-          <w:rStyle w:val="VerbatimChar"/>
-        </w:rPr>
-        <w:t xml:space="preserve">## maxo             4 48.02      10.67   0.00   1.00 -13.34</w:t>
-      </w:r>
-      <w:r>
-        <w:br/>
-      </w:r>
-      <w:r>
-        <w:rPr>
-          <w:rStyle w:val="VerbatimChar"/>
-        </w:rPr>
-        <w:t xml:space="preserve">## o*lat            5 62.77      25.42   0.00   1.00 -11.38</w:t>
-      </w:r>
-      <w:r>
-        <w:br/>
-      </w:r>
-      <w:r>
-        <w:rPr>
-          <w:rStyle w:val="VerbatimChar"/>
-        </w:rPr>
-        <w:t xml:space="preserve">## o*seasonlength10 5 63.69      26.34   0.00   1.00 -11.84</w:t>
-      </w:r>
-      <w:r>
-        <w:br/>
-      </w:r>
-      <w:r>
-        <w:rPr>
-          <w:rStyle w:val="VerbatimChar"/>
-        </w:rPr>
-        <w:t xml:space="preserve">## o*mean           5 63.80      26.46   0.00   1.00 -11.90</w:t>
-      </w:r>
-      <w:r>
-        <w:br/>
-      </w:r>
-      <w:r>
-        <w:rPr>
-          <w:rStyle w:val="VerbatimChar"/>
-        </w:rPr>
-        <w:t xml:space="preserve">## o*s.mean         5 64.30      26.96   0.00   1.00 -12.15</w:t>
-      </w:r>
-      <w:r>
-        <w:br/>
-      </w:r>
-      <w:r>
-        <w:rPr>
-          <w:rStyle w:val="VerbatimChar"/>
-        </w:rPr>
-        <w:t xml:space="preserve">## seasonlength16   5 64.48      27.14   0.00   1.00 -12.24</w:t>
-      </w:r>
-      <w:r>
-        <w:br/>
-      </w:r>
-      <w:r>
-        <w:rPr>
-          <w:rStyle w:val="VerbatimChar"/>
-        </w:rPr>
-        <w:t xml:space="preserve">## o*q.mean         5 64.66      27.32   0.00   1.00 -12.33</w:t>
-      </w:r>
-      <w:r>
-        <w:br/>
-      </w:r>
-      <w:r>
-        <w:rPr>
-          <w:rStyle w:val="VerbatimChar"/>
-        </w:rPr>
-        <w:t xml:space="preserve">## o*t.mean         5 65.39      28.05   0.00   1.00 -12.70</w:t>
-      </w:r>
-      <w:r>
-        <w:br/>
-      </w:r>
-      <w:r>
-        <w:rPr>
-          <w:rStyle w:val="VerbatimChar"/>
-        </w:rPr>
-        <w:t xml:space="preserve">## o*max            5 66.62      29.28   0.00   1.00 -13.31</w:t>
+        <w:t xml:space="preserve">## mean             3 30.54       0.00   0.89   0.89  -9.27</w:t>
+      </w:r>
+      <w:r>
+        <w:br/>
+      </w:r>
+      <w:r>
+        <w:rPr>
+          <w:rStyle w:val="VerbatimChar"/>
+        </w:rPr>
+        <w:t xml:space="preserve">## nullo            2 36.99       6.45   0.04   0.93 -15.30</w:t>
+      </w:r>
+      <w:r>
+        <w:br/>
+      </w:r>
+      <w:r>
+        <w:rPr>
+          <w:rStyle w:val="VerbatimChar"/>
+        </w:rPr>
+        <w:t xml:space="preserve">## s.mean           3 37.00       6.46   0.04   0.96 -12.50</w:t>
+      </w:r>
+      <w:r>
+        <w:br/>
+      </w:r>
+      <w:r>
+        <w:rPr>
+          <w:rStyle w:val="VerbatimChar"/>
+        </w:rPr>
+        <w:t xml:space="preserve">## meano            4 39.34       8.80   0.01   0.97  -9.00</w:t>
+      </w:r>
+      <w:r>
+        <w:br/>
+      </w:r>
+      <w:r>
+        <w:rPr>
+          <w:rStyle w:val="VerbatimChar"/>
+        </w:rPr>
+        <w:t xml:space="preserve">## seasonlength10   3 39.80       9.26   0.01   0.98 -13.90</w:t>
+      </w:r>
+      <w:r>
+        <w:br/>
+      </w:r>
+      <w:r>
+        <w:rPr>
+          <w:rStyle w:val="VerbatimChar"/>
+        </w:rPr>
+        <w:t xml:space="preserve">## t.mean           3 41.70      11.16   0.00   0.99 -14.85</w:t>
+      </w:r>
+      <w:r>
+        <w:br/>
+      </w:r>
+      <w:r>
+        <w:rPr>
+          <w:rStyle w:val="VerbatimChar"/>
+        </w:rPr>
+        <w:t xml:space="preserve">## q.mean           3 41.92      11.37   0.00   0.99 -14.96</w:t>
+      </w:r>
+      <w:r>
+        <w:br/>
+      </w:r>
+      <w:r>
+        <w:rPr>
+          <w:rStyle w:val="VerbatimChar"/>
+        </w:rPr>
+        <w:t xml:space="preserve">## omax             3 41.95      11.40   0.00   0.99 -14.97</w:t>
+      </w:r>
+      <w:r>
+        <w:br/>
+      </w:r>
+      <w:r>
+        <w:rPr>
+          <w:rStyle w:val="VerbatimChar"/>
+        </w:rPr>
+        <w:t xml:space="preserve">## seasonlength16   3 42.49      11.94   0.00   1.00 -15.24</w:t>
+      </w:r>
+      <w:r>
+        <w:br/>
+      </w:r>
+      <w:r>
+        <w:rPr>
+          <w:rStyle w:val="VerbatimChar"/>
+        </w:rPr>
+        <w:t xml:space="preserve">## lat              3 42.54      12.00   0.00   1.00 -15.27</w:t>
+      </w:r>
+      <w:r>
+        <w:br/>
+      </w:r>
+      <w:r>
+        <w:rPr>
+          <w:rStyle w:val="VerbatimChar"/>
+        </w:rPr>
+        <w:t xml:space="preserve">## s.meano          4 45.11      14.57   0.00   1.00 -11.89</w:t>
+      </w:r>
+      <w:r>
+        <w:br/>
+      </w:r>
+      <w:r>
+        <w:rPr>
+          <w:rStyle w:val="VerbatimChar"/>
+        </w:rPr>
+        <w:t xml:space="preserve">## seasonlengtho16  4 45.81      15.27   0.00   1.00 -12.24</w:t>
+      </w:r>
+      <w:r>
+        <w:br/>
+      </w:r>
+      <w:r>
+        <w:rPr>
+          <w:rStyle w:val="VerbatimChar"/>
+        </w:rPr>
+        <w:t xml:space="preserve">## lato             4 45.98      15.44   0.00   1.00 -12.32</w:t>
+      </w:r>
+      <w:r>
+        <w:br/>
+      </w:r>
+      <w:r>
+        <w:rPr>
+          <w:rStyle w:val="VerbatimChar"/>
+        </w:rPr>
+        <w:t xml:space="preserve">## q.meano          4 46.04      15.50   0.00   1.00 -12.35</w:t>
+      </w:r>
+      <w:r>
+        <w:br/>
+      </w:r>
+      <w:r>
+        <w:rPr>
+          <w:rStyle w:val="VerbatimChar"/>
+        </w:rPr>
+        <w:t xml:space="preserve">## seasonlengtho10  4 46.14      15.60   0.00   1.00 -12.40</w:t>
+      </w:r>
+      <w:r>
+        <w:br/>
+      </w:r>
+      <w:r>
+        <w:rPr>
+          <w:rStyle w:val="VerbatimChar"/>
+        </w:rPr>
+        <w:t xml:space="preserve">## t.meano          4 46.74      16.20   0.00   1.00 -12.70</w:t>
+      </w:r>
+      <w:r>
+        <w:br/>
+      </w:r>
+      <w:r>
+        <w:rPr>
+          <w:rStyle w:val="VerbatimChar"/>
+        </w:rPr>
+        <w:t xml:space="preserve">## maxo             4 47.56      17.02   0.00   1.00 -13.11</w:t>
+      </w:r>
+      <w:r>
+        <w:br/>
+      </w:r>
+      <w:r>
+        <w:rPr>
+          <w:rStyle w:val="VerbatimChar"/>
+        </w:rPr>
+        <w:t xml:space="preserve">## o*mean           5 57.29      26.75   0.00   1.00  -8.64</w:t>
+      </w:r>
+      <w:r>
+        <w:br/>
+      </w:r>
+      <w:r>
+        <w:rPr>
+          <w:rStyle w:val="VerbatimChar"/>
+        </w:rPr>
+        <w:t xml:space="preserve">## o*lat            5 62.67      32.12   0.00   1.00 -11.33</w:t>
+      </w:r>
+      <w:r>
+        <w:br/>
+      </w:r>
+      <w:r>
+        <w:rPr>
+          <w:rStyle w:val="VerbatimChar"/>
+        </w:rPr>
+        <w:t xml:space="preserve">## o*s.mean         5 63.38      32.83   0.00   1.00 -11.69</w:t>
+      </w:r>
+      <w:r>
+        <w:br/>
+      </w:r>
+      <w:r>
+        <w:rPr>
+          <w:rStyle w:val="VerbatimChar"/>
+        </w:rPr>
+        <w:t xml:space="preserve">## o*seasonlength10 5 63.46      32.91   0.00   1.00 -11.73</w:t>
+      </w:r>
+      <w:r>
+        <w:br/>
+      </w:r>
+      <w:r>
+        <w:rPr>
+          <w:rStyle w:val="VerbatimChar"/>
+        </w:rPr>
+        <w:t xml:space="preserve">## seasonlength16   5 64.12      33.58   0.00   1.00 -12.06</w:t>
+      </w:r>
+      <w:r>
+        <w:br/>
+      </w:r>
+      <w:r>
+        <w:rPr>
+          <w:rStyle w:val="VerbatimChar"/>
+        </w:rPr>
+        <w:t xml:space="preserve">## o*q.mean         5 64.41      33.86   0.00   1.00 -12.20</w:t>
+      </w:r>
+      <w:r>
+        <w:br/>
+      </w:r>
+      <w:r>
+        <w:rPr>
+          <w:rStyle w:val="VerbatimChar"/>
+        </w:rPr>
+        <w:t xml:space="preserve">## o*t.mean         5 65.06      34.51   0.00   1.00 -12.53</w:t>
+      </w:r>
+      <w:r>
+        <w:br/>
+      </w:r>
+      <w:r>
+        <w:rPr>
+          <w:rStyle w:val="VerbatimChar"/>
+        </w:rPr>
+        <w:t xml:space="preserve">## o*max            5 66.07      35.53   0.00   1.00 -13.04</w:t>
       </w:r>
     </w:p>
     <w:p>
@@ -3328,16 +3314,16 @@
         <w:rPr>
           <w:rStyle w:val="VerbatimChar"/>
         </w:rPr>
-        <w:t xml:space="preserve">##     Min      1Q  Median      3Q     Max </w:t>
-      </w:r>
-      <w:r>
-        <w:br/>
-      </w:r>
-      <w:r>
-        <w:rPr>
-          <w:rStyle w:val="VerbatimChar"/>
-        </w:rPr>
-        <w:t xml:space="preserve">## -2.1736 -0.7800  0.1489  0.8719  1.8858 </w:t>
+        <w:t xml:space="preserve">##      Min       1Q   Median       3Q      Max </w:t>
+      </w:r>
+      <w:r>
+        <w:br/>
+      </w:r>
+      <w:r>
+        <w:rPr>
+          <w:rStyle w:val="VerbatimChar"/>
+        </w:rPr>
+        <w:t xml:space="preserve">## -2.25859 -0.63971  0.09313  0.82419  1.86672 </w:t>
       </w:r>
       <w:r>
         <w:br/>
@@ -3364,25 +3350,25 @@
         <w:rPr>
           <w:rStyle w:val="VerbatimChar"/>
         </w:rPr>
-        <w:t xml:space="preserve">##                 Estimate Std. Error t value Pr(&gt;|t|)    </w:t>
-      </w:r>
-      <w:r>
-        <w:br/>
-      </w:r>
-      <w:r>
-        <w:rPr>
-          <w:rStyle w:val="VerbatimChar"/>
-        </w:rPr>
-        <w:t xml:space="preserve">## (Intercept)    30.634314   2.588712  11.834  2.2e-05 ***</w:t>
-      </w:r>
-      <w:r>
-        <w:br/>
-      </w:r>
-      <w:r>
-        <w:rPr>
-          <w:rStyle w:val="VerbatimChar"/>
-        </w:rPr>
-        <w:t xml:space="preserve">## seasonlength10 -0.015652   0.009001  -1.739    0.133    </w:t>
+        <w:t xml:space="preserve">##                Estimate Std. Error t value Pr(&gt;|t|)    </w:t>
+      </w:r>
+      <w:r>
+        <w:br/>
+      </w:r>
+      <w:r>
+        <w:rPr>
+          <w:rStyle w:val="VerbatimChar"/>
+        </w:rPr>
+        <w:t xml:space="preserve">## (Intercept)    30.20145    2.60856  11.578  2.5e-05 ***</w:t>
+      </w:r>
+      <w:r>
+        <w:br/>
+      </w:r>
+      <w:r>
+        <w:rPr>
+          <w:rStyle w:val="VerbatimChar"/>
+        </w:rPr>
+        <w:t xml:space="preserve">## seasonlength10 -0.01435    0.00907  -1.583    0.165    </w:t>
       </w:r>
       <w:r>
         <w:br/>
@@ -3418,25 +3404,36 @@
         <w:rPr>
           <w:rStyle w:val="VerbatimChar"/>
         </w:rPr>
-        <w:t xml:space="preserve">## Residual standard error: 1.576 on 6 degrees of freedom</w:t>
-      </w:r>
-      <w:r>
-        <w:br/>
-      </w:r>
-      <w:r>
-        <w:rPr>
-          <w:rStyle w:val="VerbatimChar"/>
-        </w:rPr>
-        <w:t xml:space="preserve">## Multiple R-squared:  0.3351, Adjusted R-squared:  0.2243 </w:t>
-      </w:r>
-      <w:r>
-        <w:br/>
-      </w:r>
-      <w:r>
-        <w:rPr>
-          <w:rStyle w:val="VerbatimChar"/>
-        </w:rPr>
-        <w:t xml:space="preserve">## F-statistic: 3.024 on 1 and 6 DF,  p-value: 0.1327</w:t>
+        <w:t xml:space="preserve">## Residual standard error: 1.588 on 6 degrees of freedom</w:t>
+      </w:r>
+      <w:r>
+        <w:br/>
+      </w:r>
+      <w:r>
+        <w:rPr>
+          <w:rStyle w:val="VerbatimChar"/>
+        </w:rPr>
+        <w:t xml:space="preserve">## Multiple R-squared:  0.2945, Adjusted R-squared:  0.1769 </w:t>
+      </w:r>
+      <w:r>
+        <w:br/>
+      </w:r>
+      <w:r>
+        <w:rPr>
+          <w:rStyle w:val="VerbatimChar"/>
+        </w:rPr>
+        <w:t xml:space="preserve">## F-statistic: 2.505 on 1 and 6 DF,  p-value: 0.1646</w:t>
+      </w:r>
+    </w:p>
+    <w:p>
+      <w:pPr>
+        <w:pStyle w:val="SourceCode"/>
+      </w:pPr>
+      <w:r>
+        <w:rPr>
+          <w:rStyle w:val="VerbatimChar"/>
+        </w:rPr>
+        <w:t xml:space="preserve">## `geom_smooth()` using formula 'y ~ x'</w:t>
       </w:r>
     </w:p>
     <w:p>
@@ -3823,9 +3820,9 @@
       <w:pPr>
         <w:pStyle w:val="Heading2"/>
       </w:pPr>
-      <w:bookmarkStart w:id="61" w:name="x-breakpoint-quadratic"/>
-      <w:r>
-        <w:t xml:space="preserve">X Breakpoint, Quadratic</w:t>
+      <w:bookmarkStart w:id="61" w:name="x-breakpoint-thermal-optima-quadratic"/>
+      <w:r>
+        <w:t xml:space="preserve">X Breakpoint, thermal optima, Quadratic</w:t>
       </w:r>
       <w:bookmarkEnd w:id="61"/>
     </w:p>
@@ -3873,79 +3870,97 @@
         <w:rPr>
           <w:rStyle w:val="VerbatimChar"/>
         </w:rPr>
-        <w:t xml:space="preserve">## nullo            2 -45.12       0.00   0.59   0.59 25.76</w:t>
-      </w:r>
-      <w:r>
-        <w:br/>
-      </w:r>
-      <w:r>
-        <w:rPr>
-          <w:rStyle w:val="VerbatimChar"/>
-        </w:rPr>
-        <w:t xml:space="preserve">## seasonlength10   3 -41.28       3.84   0.09   0.68 26.64</w:t>
-      </w:r>
-      <w:r>
-        <w:br/>
-      </w:r>
-      <w:r>
-        <w:rPr>
-          <w:rStyle w:val="VerbatimChar"/>
-        </w:rPr>
-        <w:t xml:space="preserve">## omax             3 -40.70       4.42   0.07   0.75 26.35</w:t>
-      </w:r>
-      <w:r>
-        <w:br/>
-      </w:r>
-      <w:r>
-        <w:rPr>
-          <w:rStyle w:val="VerbatimChar"/>
-        </w:rPr>
-        <w:t xml:space="preserve">## t.mean           3 -40.14       4.98   0.05   0.80 26.07</w:t>
-      </w:r>
-      <w:r>
-        <w:br/>
-      </w:r>
-      <w:r>
-        <w:rPr>
-          <w:rStyle w:val="VerbatimChar"/>
-        </w:rPr>
-        <w:t xml:space="preserve">## q.mean           3 -39.97       5.15   0.05   0.84 25.98</w:t>
-      </w:r>
-      <w:r>
-        <w:br/>
-      </w:r>
-      <w:r>
-        <w:rPr>
-          <w:rStyle w:val="VerbatimChar"/>
-        </w:rPr>
-        <w:t xml:space="preserve">## s.mean           3 -39.82       5.30   0.04   0.88 25.91</w:t>
-      </w:r>
-      <w:r>
-        <w:br/>
-      </w:r>
-      <w:r>
-        <w:rPr>
-          <w:rStyle w:val="VerbatimChar"/>
-        </w:rPr>
-        <w:t xml:space="preserve">## mean             3 -39.59       5.52   0.04   0.92 25.80</w:t>
-      </w:r>
-      <w:r>
-        <w:br/>
-      </w:r>
-      <w:r>
-        <w:rPr>
-          <w:rStyle w:val="VerbatimChar"/>
-        </w:rPr>
-        <w:t xml:space="preserve">## lat              3 -39.54       5.58   0.04   0.96 25.77</w:t>
-      </w:r>
-      <w:r>
-        <w:br/>
-      </w:r>
-      <w:r>
-        <w:rPr>
-          <w:rStyle w:val="VerbatimChar"/>
-        </w:rPr>
-        <w:t xml:space="preserve">## seasonlength16   3 -39.54       5.58   0.04   0.99 25.77</w:t>
+        <w:t xml:space="preserve">## nullo            2 -45.12       0.00   0.45   0.45 25.76</w:t>
+      </w:r>
+      <w:r>
+        <w:br/>
+      </w:r>
+      <w:r>
+        <w:rPr>
+          <w:rStyle w:val="VerbatimChar"/>
+        </w:rPr>
+        <w:t xml:space="preserve">## s.mean           3 -43.50       1.62   0.20   0.64 27.75</w:t>
+      </w:r>
+      <w:r>
+        <w:br/>
+      </w:r>
+      <w:r>
+        <w:rPr>
+          <w:rStyle w:val="VerbatimChar"/>
+        </w:rPr>
+        <w:t xml:space="preserve">## mean             3 -42.32       2.80   0.11   0.75 27.16</w:t>
+      </w:r>
+      <w:r>
+        <w:br/>
+      </w:r>
+      <w:r>
+        <w:rPr>
+          <w:rStyle w:val="VerbatimChar"/>
+        </w:rPr>
+        <w:t xml:space="preserve">## seasonlength10   3 -41.28       3.84   0.07   0.82 26.64</w:t>
+      </w:r>
+      <w:r>
+        <w:br/>
+      </w:r>
+      <w:r>
+        <w:rPr>
+          <w:rStyle w:val="VerbatimChar"/>
+        </w:rPr>
+        <w:t xml:space="preserve">## omax             3 -40.70       4.42   0.05   0.87 26.35</w:t>
+      </w:r>
+      <w:r>
+        <w:br/>
+      </w:r>
+      <w:r>
+        <w:rPr>
+          <w:rStyle w:val="VerbatimChar"/>
+        </w:rPr>
+        <w:t xml:space="preserve">## t.mean           3 -40.14       4.98   0.04   0.91 26.07</w:t>
+      </w:r>
+      <w:r>
+        <w:br/>
+      </w:r>
+      <w:r>
+        <w:rPr>
+          <w:rStyle w:val="VerbatimChar"/>
+        </w:rPr>
+        <w:t xml:space="preserve">## q.mean           3 -39.97       5.15   0.03   0.94 25.98</w:t>
+      </w:r>
+      <w:r>
+        <w:br/>
+      </w:r>
+      <w:r>
+        <w:rPr>
+          <w:rStyle w:val="VerbatimChar"/>
+        </w:rPr>
+        <w:t xml:space="preserve">## lat              3 -39.54       5.58   0.03   0.97 25.77</w:t>
+      </w:r>
+      <w:r>
+        <w:br/>
+      </w:r>
+      <w:r>
+        <w:rPr>
+          <w:rStyle w:val="VerbatimChar"/>
+        </w:rPr>
+        <w:t xml:space="preserve">## seasonlength16   3 -39.54       5.58   0.03   0.99 25.77</w:t>
+      </w:r>
+      <w:r>
+        <w:br/>
+      </w:r>
+      <w:r>
+        <w:rPr>
+          <w:rStyle w:val="VerbatimChar"/>
+        </w:rPr>
+        <w:t xml:space="preserve">## s.meano          4 -34.17      10.94   0.00   1.00 27.75</w:t>
+      </w:r>
+      <w:r>
+        <w:br/>
+      </w:r>
+      <w:r>
+        <w:rPr>
+          <w:rStyle w:val="VerbatimChar"/>
+        </w:rPr>
+        <w:t xml:space="preserve">## meano            4 -32.99      12.13   0.00   1.00 27.16</w:t>
       </w:r>
       <w:r>
         <w:br/>
@@ -3972,15 +3987,6 @@
         <w:rPr>
           <w:rStyle w:val="VerbatimChar"/>
         </w:rPr>
-        <w:t xml:space="preserve">## meano            4 -31.71      13.41   0.00   1.00 26.52</w:t>
-      </w:r>
-      <w:r>
-        <w:br/>
-      </w:r>
-      <w:r>
-        <w:rPr>
-          <w:rStyle w:val="VerbatimChar"/>
-        </w:rPr>
         <w:t xml:space="preserve">## seasonlengtho16  4 -31.63      13.49   0.00   1.00 26.48</w:t>
       </w:r>
       <w:r>
@@ -3999,15 +4005,6 @@
         <w:rPr>
           <w:rStyle w:val="VerbatimChar"/>
         </w:rPr>
-        <w:t xml:space="preserve">## s.meano          4 -31.24      13.88   0.00   1.00 26.29</w:t>
-      </w:r>
-      <w:r>
-        <w:br/>
-      </w:r>
-      <w:r>
-        <w:rPr>
-          <w:rStyle w:val="VerbatimChar"/>
-        </w:rPr>
         <w:t xml:space="preserve">## q.meano          4 -31.20      13.92   0.00   1.00 26.27</w:t>
       </w:r>
       <w:r>
@@ -4026,6 +4023,24 @@
         <w:rPr>
           <w:rStyle w:val="VerbatimChar"/>
         </w:rPr>
+        <w:t xml:space="preserve">## o*s.mean         5 -15.61      29.51   0.00   1.00 27.81</w:t>
+      </w:r>
+      <w:r>
+        <w:br/>
+      </w:r>
+      <w:r>
+        <w:rPr>
+          <w:rStyle w:val="VerbatimChar"/>
+        </w:rPr>
+        <w:t xml:space="preserve">## o*mean           5 -14.40      30.71   0.00   1.00 27.20</w:t>
+      </w:r>
+      <w:r>
+        <w:br/>
+      </w:r>
+      <w:r>
+        <w:rPr>
+          <w:rStyle w:val="VerbatimChar"/>
+        </w:rPr>
         <w:t xml:space="preserve">## o*seasonlength10 5 -13.72      31.40   0.00   1.00 26.86</w:t>
       </w:r>
       <w:r>
@@ -4044,15 +4059,6 @@
         <w:rPr>
           <w:rStyle w:val="VerbatimChar"/>
         </w:rPr>
-        <w:t xml:space="preserve">## o*mean           5 -13.07      32.05   0.00   1.00 26.53</w:t>
-      </w:r>
-      <w:r>
-        <w:br/>
-      </w:r>
-      <w:r>
-        <w:rPr>
-          <w:rStyle w:val="VerbatimChar"/>
-        </w:rPr>
         <w:t xml:space="preserve">## seasonlength16   5 -13.01      32.10   0.00   1.00 26.51</w:t>
       </w:r>
       <w:r>
@@ -4071,15 +4077,6 @@
         <w:rPr>
           <w:rStyle w:val="VerbatimChar"/>
         </w:rPr>
-        <w:t xml:space="preserve">## o*s.mean         5 -12.62      32.50   0.00   1.00 26.31</w:t>
-      </w:r>
-      <w:r>
-        <w:br/>
-      </w:r>
-      <w:r>
-        <w:rPr>
-          <w:rStyle w:val="VerbatimChar"/>
-        </w:rPr>
         <w:t xml:space="preserve">## o*q.mean         5 -12.57      32.54   0.00   1.00 26.29</w:t>
       </w:r>
       <w:r>
@@ -4299,6 +4296,17 @@
           <w:rStyle w:val="VerbatimChar"/>
         </w:rPr>
         <w:t xml:space="preserve">## Number of Fisher Scoring iterations: 2</w:t>
+      </w:r>
+    </w:p>
+    <w:p>
+      <w:pPr>
+        <w:pStyle w:val="SourceCode"/>
+      </w:pPr>
+      <w:r>
+        <w:rPr>
+          <w:rStyle w:val="VerbatimChar"/>
+        </w:rPr>
+        <w:t xml:space="preserve">## `geom_smooth()` using formula 'y ~ x'</w:t>
       </w:r>
     </w:p>
     <w:p>
@@ -4360,9 +4368,9 @@
       <w:pPr>
         <w:pStyle w:val="Heading3"/>
       </w:pPr>
-      <w:bookmarkStart w:id="63" w:name="y-breakpoints-quadratic"/>
-      <w:r>
-        <w:t xml:space="preserve">Y Breakpoints, Quadratic</w:t>
+      <w:bookmarkStart w:id="63" w:name="X35b1b68eab53288f031b1d3fd4845c44ebed359"/>
+      <w:r>
+        <w:t xml:space="preserve">Y Breakpoints, maximal trait performance, Quadratic</w:t>
       </w:r>
       <w:bookmarkEnd w:id="63"/>
     </w:p>
@@ -4410,79 +4418,97 @@
         <w:rPr>
           <w:rStyle w:val="VerbatimChar"/>
         </w:rPr>
-        <w:t xml:space="preserve">## nullo            2  71.02       0.00   0.61   0.61 -32.31</w:t>
-      </w:r>
-      <w:r>
-        <w:br/>
-      </w:r>
-      <w:r>
-        <w:rPr>
-          <w:rStyle w:val="VerbatimChar"/>
-        </w:rPr>
-        <w:t xml:space="preserve">## omax             3  75.27       4.25   0.07   0.69 -31.64</w:t>
-      </w:r>
-      <w:r>
-        <w:br/>
-      </w:r>
-      <w:r>
-        <w:rPr>
-          <w:rStyle w:val="VerbatimChar"/>
-        </w:rPr>
-        <w:t xml:space="preserve">## t.mean           3  75.90       4.89   0.05   0.74 -31.95</w:t>
-      </w:r>
-      <w:r>
-        <w:br/>
-      </w:r>
-      <w:r>
-        <w:rPr>
-          <w:rStyle w:val="VerbatimChar"/>
-        </w:rPr>
-        <w:t xml:space="preserve">## seasonlength10   3  76.01       4.99   0.05   0.79 -32.00</w:t>
-      </w:r>
-      <w:r>
-        <w:br/>
-      </w:r>
-      <w:r>
-        <w:rPr>
-          <w:rStyle w:val="VerbatimChar"/>
-        </w:rPr>
-        <w:t xml:space="preserve">## q.mean           3  76.10       5.09   0.05   0.84 -32.05</w:t>
-      </w:r>
-      <w:r>
-        <w:br/>
-      </w:r>
-      <w:r>
-        <w:rPr>
-          <w:rStyle w:val="VerbatimChar"/>
-        </w:rPr>
-        <w:t xml:space="preserve">## s.mean           3  76.21       5.19   0.05   0.88 -32.11</w:t>
-      </w:r>
-      <w:r>
-        <w:br/>
-      </w:r>
-      <w:r>
-        <w:rPr>
-          <w:rStyle w:val="VerbatimChar"/>
-        </w:rPr>
-        <w:t xml:space="preserve">## seasonlength16   3  76.56       5.54   0.04   0.92 -32.28</w:t>
-      </w:r>
-      <w:r>
-        <w:br/>
-      </w:r>
-      <w:r>
-        <w:rPr>
-          <w:rStyle w:val="VerbatimChar"/>
-        </w:rPr>
-        <w:t xml:space="preserve">## lat              3  76.61       5.60   0.04   0.96 -32.31</w:t>
-      </w:r>
-      <w:r>
-        <w:br/>
-      </w:r>
-      <w:r>
-        <w:rPr>
-          <w:rStyle w:val="VerbatimChar"/>
-        </w:rPr>
-        <w:t xml:space="preserve">## mean             3  76.62       5.60   0.04   1.00 -32.31</w:t>
+        <w:t xml:space="preserve">## nullo            2  71.02       0.00   0.51   0.51 -32.31</w:t>
+      </w:r>
+      <w:r>
+        <w:br/>
+      </w:r>
+      <w:r>
+        <w:rPr>
+          <w:rStyle w:val="VerbatimChar"/>
+        </w:rPr>
+        <w:t xml:space="preserve">## s.mean           3  73.27       2.25   0.17   0.68 -30.63</w:t>
+      </w:r>
+      <w:r>
+        <w:br/>
+      </w:r>
+      <w:r>
+        <w:rPr>
+          <w:rStyle w:val="VerbatimChar"/>
+        </w:rPr>
+        <w:t xml:space="preserve">## mean             3  75.09       4.07   0.07   0.74 -31.54</w:t>
+      </w:r>
+      <w:r>
+        <w:br/>
+      </w:r>
+      <w:r>
+        <w:rPr>
+          <w:rStyle w:val="VerbatimChar"/>
+        </w:rPr>
+        <w:t xml:space="preserve">## omax             3  75.27       4.25   0.06   0.81 -31.64</w:t>
+      </w:r>
+      <w:r>
+        <w:br/>
+      </w:r>
+      <w:r>
+        <w:rPr>
+          <w:rStyle w:val="VerbatimChar"/>
+        </w:rPr>
+        <w:t xml:space="preserve">## t.mean           3  75.90       4.89   0.04   0.85 -31.95</w:t>
+      </w:r>
+      <w:r>
+        <w:br/>
+      </w:r>
+      <w:r>
+        <w:rPr>
+          <w:rStyle w:val="VerbatimChar"/>
+        </w:rPr>
+        <w:t xml:space="preserve">## seasonlength10   3  76.01       4.99   0.04   0.89 -32.00</w:t>
+      </w:r>
+      <w:r>
+        <w:br/>
+      </w:r>
+      <w:r>
+        <w:rPr>
+          <w:rStyle w:val="VerbatimChar"/>
+        </w:rPr>
+        <w:t xml:space="preserve">## q.mean           3  76.10       5.09   0.04   0.93 -32.05</w:t>
+      </w:r>
+      <w:r>
+        <w:br/>
+      </w:r>
+      <w:r>
+        <w:rPr>
+          <w:rStyle w:val="VerbatimChar"/>
+        </w:rPr>
+        <w:t xml:space="preserve">## seasonlength16   3  76.56       5.54   0.03   0.96 -32.28</w:t>
+      </w:r>
+      <w:r>
+        <w:br/>
+      </w:r>
+      <w:r>
+        <w:rPr>
+          <w:rStyle w:val="VerbatimChar"/>
+        </w:rPr>
+        <w:t xml:space="preserve">## lat              3  76.61       5.60   0.03   1.00 -32.31</w:t>
+      </w:r>
+      <w:r>
+        <w:br/>
+      </w:r>
+      <w:r>
+        <w:rPr>
+          <w:rStyle w:val="VerbatimChar"/>
+        </w:rPr>
+        <w:t xml:space="preserve">## s.meano          4  82.44      11.43   0.00   1.00 -30.55</w:t>
+      </w:r>
+      <w:r>
+        <w:br/>
+      </w:r>
+      <w:r>
+        <w:rPr>
+          <w:rStyle w:val="VerbatimChar"/>
+        </w:rPr>
+        <w:t xml:space="preserve">## meano            4  84.42      13.40   0.00   1.00 -31.54</w:t>
       </w:r>
       <w:r>
         <w:br/>
@@ -4527,15 +4553,6 @@
         <w:rPr>
           <w:rStyle w:val="VerbatimChar"/>
         </w:rPr>
-        <w:t xml:space="preserve">## meano            4  85.39      14.37   0.00   1.00 -32.03</w:t>
-      </w:r>
-      <w:r>
-        <w:br/>
-      </w:r>
-      <w:r>
-        <w:rPr>
-          <w:rStyle w:val="VerbatimChar"/>
-        </w:rPr>
         <w:t xml:space="preserve">## q.meano          4  85.40      14.38   0.00   1.00 -32.03</w:t>
       </w:r>
       <w:r>
@@ -4554,7 +4571,7 @@
         <w:rPr>
           <w:rStyle w:val="VerbatimChar"/>
         </w:rPr>
-        <w:t xml:space="preserve">## s.meano          4  85.44      14.42   0.00   1.00 -32.05</w:t>
+        <w:t xml:space="preserve">## o*s.mean         5 101.10      30.09   0.00   1.00 -30.55</w:t>
       </w:r>
       <w:r>
         <w:br/>
@@ -4572,6 +4589,15 @@
         <w:rPr>
           <w:rStyle w:val="VerbatimChar"/>
         </w:rPr>
+        <w:t xml:space="preserve">## o*mean           5 103.09      32.07   0.00   1.00 -31.54</w:t>
+      </w:r>
+      <w:r>
+        <w:br/>
+      </w:r>
+      <w:r>
+        <w:rPr>
+          <w:rStyle w:val="VerbatimChar"/>
+        </w:rPr>
         <w:t xml:space="preserve">## o*seasonlength10 5 103.74      32.73   0.00   1.00 -31.87</w:t>
       </w:r>
       <w:r>
@@ -4599,15 +4625,6 @@
         <w:rPr>
           <w:rStyle w:val="VerbatimChar"/>
         </w:rPr>
-        <w:t xml:space="preserve">## o*mean           5 104.05      33.04   0.00   1.00 -32.03</w:t>
-      </w:r>
-      <w:r>
-        <w:br/>
-      </w:r>
-      <w:r>
-        <w:rPr>
-          <w:rStyle w:val="VerbatimChar"/>
-        </w:rPr>
         <w:t xml:space="preserve">## o*q.mean         5 104.06      33.05   0.00   1.00 -32.03</w:t>
       </w:r>
       <w:r>
@@ -4619,15 +4636,6 @@
         </w:rPr>
         <w:t xml:space="preserve">## seasonlength16   5 104.07      33.05   0.00   1.00 -32.03</w:t>
       </w:r>
-      <w:r>
-        <w:br/>
-      </w:r>
-      <w:r>
-        <w:rPr>
-          <w:rStyle w:val="VerbatimChar"/>
-        </w:rPr>
-        <w:t xml:space="preserve">## o*s.mean         5 104.10      33.09   0.00   1.00 -32.05</w:t>
-      </w:r>
     </w:p>
     <w:p>
       <w:pPr>
@@ -4818,6 +4826,17 @@
           <w:rStyle w:val="VerbatimChar"/>
         </w:rPr>
         <w:t xml:space="preserve">## Number of Fisher Scoring iterations: 2</w:t>
+      </w:r>
+    </w:p>
+    <w:p>
+      <w:pPr>
+        <w:pStyle w:val="SourceCode"/>
+      </w:pPr>
+      <w:r>
+        <w:rPr>
+          <w:rStyle w:val="VerbatimChar"/>
+        </w:rPr>
+        <w:t xml:space="preserve">## `geom_smooth()` using formula 'y ~ x'</w:t>
       </w:r>
     </w:p>
     <w:p>
@@ -4919,61 +4938,61 @@
         <w:rPr>
           <w:rStyle w:val="VerbatimChar"/>
         </w:rPr>
-        <w:t xml:space="preserve">## nullo            2  63.95       0.00   0.75   0.75 -28.47</w:t>
-      </w:r>
-      <w:r>
-        <w:br/>
-      </w:r>
-      <w:r>
-        <w:rPr>
-          <w:rStyle w:val="VerbatimChar"/>
-        </w:rPr>
-        <w:t xml:space="preserve">## seasonlength10   3  68.98       5.04   0.06   0.81 -27.49</w:t>
-      </w:r>
-      <w:r>
-        <w:br/>
-      </w:r>
-      <w:r>
-        <w:rPr>
-          <w:rStyle w:val="VerbatimChar"/>
-        </w:rPr>
-        <w:t xml:space="preserve">## omax             3  70.04       6.09   0.04   0.85 -28.02</w:t>
-      </w:r>
-      <w:r>
-        <w:br/>
-      </w:r>
-      <w:r>
-        <w:rPr>
-          <w:rStyle w:val="VerbatimChar"/>
-        </w:rPr>
-        <w:t xml:space="preserve">## t.mean           3  70.45       6.50   0.03   0.88 -28.22</w:t>
-      </w:r>
-      <w:r>
-        <w:br/>
-      </w:r>
-      <w:r>
-        <w:rPr>
-          <w:rStyle w:val="VerbatimChar"/>
-        </w:rPr>
-        <w:t xml:space="preserve">## q.mean           3  70.61       6.66   0.03   0.90 -28.30</w:t>
-      </w:r>
-      <w:r>
-        <w:br/>
-      </w:r>
-      <w:r>
-        <w:rPr>
-          <w:rStyle w:val="VerbatimChar"/>
-        </w:rPr>
-        <w:t xml:space="preserve">## s.mean           3  70.73       6.79   0.03   0.93 -28.37</w:t>
-      </w:r>
-      <w:r>
-        <w:br/>
-      </w:r>
-      <w:r>
-        <w:rPr>
-          <w:rStyle w:val="VerbatimChar"/>
-        </w:rPr>
-        <w:t xml:space="preserve">## mean             3  70.78       6.84   0.02   0.95 -28.39</w:t>
+        <w:t xml:space="preserve">## nullo            2  63.95       0.00   0.70   0.70 -28.47</w:t>
+      </w:r>
+      <w:r>
+        <w:br/>
+      </w:r>
+      <w:r>
+        <w:rPr>
+          <w:rStyle w:val="VerbatimChar"/>
+        </w:rPr>
+        <w:t xml:space="preserve">## s.mean           3  68.42       4.47   0.07   0.77 -27.21</w:t>
+      </w:r>
+      <w:r>
+        <w:br/>
+      </w:r>
+      <w:r>
+        <w:rPr>
+          <w:rStyle w:val="VerbatimChar"/>
+        </w:rPr>
+        <w:t xml:space="preserve">## seasonlength10   3  68.98       5.04   0.06   0.83 -27.49</w:t>
+      </w:r>
+      <w:r>
+        <w:br/>
+      </w:r>
+      <w:r>
+        <w:rPr>
+          <w:rStyle w:val="VerbatimChar"/>
+        </w:rPr>
+        <w:t xml:space="preserve">## mean             3  69.63       5.68   0.04   0.87 -27.81</w:t>
+      </w:r>
+      <w:r>
+        <w:br/>
+      </w:r>
+      <w:r>
+        <w:rPr>
+          <w:rStyle w:val="VerbatimChar"/>
+        </w:rPr>
+        <w:t xml:space="preserve">## omax             3  70.04       6.09   0.03   0.91 -28.02</w:t>
+      </w:r>
+      <w:r>
+        <w:br/>
+      </w:r>
+      <w:r>
+        <w:rPr>
+          <w:rStyle w:val="VerbatimChar"/>
+        </w:rPr>
+        <w:t xml:space="preserve">## t.mean           3  70.45       6.50   0.03   0.93 -28.22</w:t>
+      </w:r>
+      <w:r>
+        <w:br/>
+      </w:r>
+      <w:r>
+        <w:rPr>
+          <w:rStyle w:val="VerbatimChar"/>
+        </w:rPr>
+        <w:t xml:space="preserve">## q.mean           3  70.61       6.66   0.03   0.96 -28.30</w:t>
       </w:r>
       <w:r>
         <w:br/>
@@ -5000,6 +5019,15 @@
         <w:rPr>
           <w:rStyle w:val="VerbatimChar"/>
         </w:rPr>
+        <w:t xml:space="preserve">## s.meano          4  82.36      18.42   0.00   1.00 -27.18</w:t>
+      </w:r>
+      <w:r>
+        <w:br/>
+      </w:r>
+      <w:r>
+        <w:rPr>
+          <w:rStyle w:val="VerbatimChar"/>
+        </w:rPr>
         <w:t xml:space="preserve">## seasonlengtho10  4  82.62      18.67   0.00   1.00 -27.31</w:t>
       </w:r>
       <w:r>
@@ -5009,15 +5037,6 @@
         <w:rPr>
           <w:rStyle w:val="VerbatimChar"/>
         </w:rPr>
-        <w:t xml:space="preserve">## meano            4  82.87      18.93   0.00   1.00 -27.44</w:t>
-      </w:r>
-      <w:r>
-        <w:br/>
-      </w:r>
-      <w:r>
-        <w:rPr>
-          <w:rStyle w:val="VerbatimChar"/>
-        </w:rPr>
         <w:t xml:space="preserve">## seasonlengtho16  4  82.92      18.98   0.00   1.00 -27.46</w:t>
       </w:r>
       <w:r>
@@ -5036,7 +5055,7 @@
         <w:rPr>
           <w:rStyle w:val="VerbatimChar"/>
         </w:rPr>
-        <w:t xml:space="preserve">## s.meano          4  83.98      20.03   0.00   1.00 -27.99</w:t>
+        <w:t xml:space="preserve">## meano            4  83.58      19.63   0.00   1.00 -27.79</w:t>
       </w:r>
       <w:r>
         <w:br/>
@@ -5072,6 +5091,15 @@
         <w:rPr>
           <w:rStyle w:val="VerbatimChar"/>
         </w:rPr>
+        <w:t xml:space="preserve">## o*s.mean         5 124.36      60.41   0.00   1.00 -27.18</w:t>
+      </w:r>
+      <w:r>
+        <w:br/>
+      </w:r>
+      <w:r>
+        <w:rPr>
+          <w:rStyle w:val="VerbatimChar"/>
+        </w:rPr>
         <w:t xml:space="preserve">## o*seasonlength10 5 124.40      60.46   0.00   1.00 -27.20</w:t>
       </w:r>
       <w:r>
@@ -5090,15 +5118,6 @@
         <w:rPr>
           <w:rStyle w:val="VerbatimChar"/>
         </w:rPr>
-        <w:t xml:space="preserve">## o*mean           5 124.86      60.92   0.00   1.00 -27.43</w:t>
-      </w:r>
-      <w:r>
-        <w:br/>
-      </w:r>
-      <w:r>
-        <w:rPr>
-          <w:rStyle w:val="VerbatimChar"/>
-        </w:rPr>
         <w:t xml:space="preserve">## seasonlength16   5 124.92      60.97   0.00   1.00 -27.46</w:t>
       </w:r>
       <w:r>
@@ -5108,6 +5127,15 @@
         <w:rPr>
           <w:rStyle w:val="VerbatimChar"/>
         </w:rPr>
+        <w:t xml:space="preserve">## o*mean           5 125.58      61.63   0.00   1.00 -27.79</w:t>
+      </w:r>
+      <w:r>
+        <w:br/>
+      </w:r>
+      <w:r>
+        <w:rPr>
+          <w:rStyle w:val="VerbatimChar"/>
+        </w:rPr>
         <w:t xml:space="preserve">## o*max            5 125.91      61.96   0.00   1.00 -27.95</w:t>
       </w:r>
       <w:r>
@@ -5117,15 +5145,6 @@
         <w:rPr>
           <w:rStyle w:val="VerbatimChar"/>
         </w:rPr>
-        <w:t xml:space="preserve">## o*s.mean         5 125.98      62.03   0.00   1.00 -27.99</w:t>
-      </w:r>
-      <w:r>
-        <w:br/>
-      </w:r>
-      <w:r>
-        <w:rPr>
-          <w:rStyle w:val="VerbatimChar"/>
-        </w:rPr>
         <w:t xml:space="preserve">## o*q.mean         5 126.09      62.14   0.00   1.00 -28.04</w:t>
       </w:r>
       <w:r>
@@ -5300,6 +5319,17 @@
           <w:rStyle w:val="VerbatimChar"/>
         </w:rPr>
         <w:t xml:space="preserve">## F-statistic:  1.62 on 1 and 5 DF,  p-value: 0.259</w:t>
+      </w:r>
+    </w:p>
+    <w:p>
+      <w:pPr>
+        <w:pStyle w:val="SourceCode"/>
+      </w:pPr>
+      <w:r>
+        <w:rPr>
+          <w:rStyle w:val="VerbatimChar"/>
+        </w:rPr>
+        <w:t xml:space="preserve">## `geom_smooth()` using formula 'y ~ x'</w:t>
       </w:r>
     </w:p>
     <w:p>
@@ -5347,6 +5377,464 @@
             </a:graphic>
           </wp:inline>
         </w:drawing>
+      </w:r>
+      <w:r>
+        <w:t xml:space="preserve"> </w:t>
+      </w:r>
+      <w:r>
+        <w:t xml:space="preserve">Here, we see that the maxima growth rate pattern is more or less preserved. While we don’t trust the quadratic estimates for the optima, I do trust that there is a pattern of increasing growth rate with higher latitude. This is evidence for countergradient variation in growth. We can confirm this by looking further at growth in weight as well as in consumption rate.</w:t>
+      </w:r>
+    </w:p>
+    <w:p>
+      <w:pPr>
+        <w:pStyle w:val="BodyText"/>
+      </w:pPr>
+      <w:r>
+        <w:t xml:space="preserve">Finally, let us compare the breakpoints we have extracted from segmented and quadratic regression. We want to know if we see significantly different results in methods, because if we do then we have to be careful about which once we select (seg v. quad). We see here that while thermal optima estimates differ significantly between quad and seg, they do not when estimating maximal trait performance. Importantly, the sign of both relationships is the same. Therefore, we can be confident that our conclusion of countergradient variation in maximal trait performance is correct.</w:t>
+      </w:r>
+    </w:p>
+    <w:p>
+      <w:pPr>
+        <w:pStyle w:val="SourceCode"/>
+      </w:pPr>
+      <w:r>
+        <w:rPr>
+          <w:rStyle w:val="VerbatimChar"/>
+        </w:rPr>
+        <w:t xml:space="preserve">## `geom_smooth()` using formula 'y ~ x'</w:t>
+      </w:r>
+    </w:p>
+    <w:p>
+      <w:pPr>
+        <w:pStyle w:val="FirstParagraph"/>
+      </w:pPr>
+      <w:r>
+        <w:drawing>
+          <wp:inline>
+            <wp:extent cx="4620126" cy="3696101"/>
+            <wp:effectExtent b="0" l="0" r="0" t="0"/>
+            <wp:docPr descr="" title="" id="1" name="Picture"/>
+            <a:graphic>
+              <a:graphicData uri="http://schemas.openxmlformats.org/drawingml/2006/picture">
+                <pic:pic>
+                  <pic:nvPicPr>
+                    <pic:cNvPr descr="uro_growth_weight_files/figure-docx/unnamed-chunk-19-1.png" id="0" name="Picture"/>
+                    <pic:cNvPicPr>
+                      <a:picLocks noChangeArrowheads="1" noChangeAspect="1"/>
+                    </pic:cNvPicPr>
+                  </pic:nvPicPr>
+                  <pic:blipFill>
+                    <a:blip r:embed="rId66"/>
+                    <a:stretch>
+                      <a:fillRect/>
+                    </a:stretch>
+                  </pic:blipFill>
+                  <pic:spPr bwMode="auto">
+                    <a:xfrm>
+                      <a:off x="0" y="0"/>
+                      <a:ext cx="4620126" cy="3696101"/>
+                    </a:xfrm>
+                    <a:prstGeom prst="rect">
+                      <a:avLst/>
+                    </a:prstGeom>
+                    <a:noFill/>
+                    <a:ln w="9525">
+                      <a:noFill/>
+                      <a:headEnd/>
+                      <a:tailEnd/>
+                    </a:ln>
+                  </pic:spPr>
+                </pic:pic>
+              </a:graphicData>
+            </a:graphic>
+          </wp:inline>
+        </w:drawing>
+      </w:r>
+    </w:p>
+    <w:p>
+      <w:pPr>
+        <w:pStyle w:val="SourceCode"/>
+      </w:pPr>
+      <w:r>
+        <w:rPr>
+          <w:rStyle w:val="VerbatimChar"/>
+        </w:rPr>
+        <w:t xml:space="preserve">## `geom_smooth()` using formula 'y ~ x'</w:t>
+      </w:r>
+    </w:p>
+    <w:p>
+      <w:pPr>
+        <w:pStyle w:val="FirstParagraph"/>
+      </w:pPr>
+      <w:r>
+        <w:drawing>
+          <wp:inline>
+            <wp:extent cx="4620126" cy="3696101"/>
+            <wp:effectExtent b="0" l="0" r="0" t="0"/>
+            <wp:docPr descr="" title="" id="1" name="Picture"/>
+            <a:graphic>
+              <a:graphicData uri="http://schemas.openxmlformats.org/drawingml/2006/picture">
+                <pic:pic>
+                  <pic:nvPicPr>
+                    <pic:cNvPr descr="uro_growth_weight_files/figure-docx/unnamed-chunk-19-2.png" id="0" name="Picture"/>
+                    <pic:cNvPicPr>
+                      <a:picLocks noChangeArrowheads="1" noChangeAspect="1"/>
+                    </pic:cNvPicPr>
+                  </pic:nvPicPr>
+                  <pic:blipFill>
+                    <a:blip r:embed="rId67"/>
+                    <a:stretch>
+                      <a:fillRect/>
+                    </a:stretch>
+                  </pic:blipFill>
+                  <pic:spPr bwMode="auto">
+                    <a:xfrm>
+                      <a:off x="0" y="0"/>
+                      <a:ext cx="4620126" cy="3696101"/>
+                    </a:xfrm>
+                    <a:prstGeom prst="rect">
+                      <a:avLst/>
+                    </a:prstGeom>
+                    <a:noFill/>
+                    <a:ln w="9525">
+                      <a:noFill/>
+                      <a:headEnd/>
+                      <a:tailEnd/>
+                    </a:ln>
+                  </pic:spPr>
+                </pic:pic>
+              </a:graphicData>
+            </a:graphic>
+          </wp:inline>
+        </w:drawing>
+      </w:r>
+    </w:p>
+    <w:p>
+      <w:pPr>
+        <w:pStyle w:val="SourceCode"/>
+      </w:pPr>
+      <w:r>
+        <w:rPr>
+          <w:rStyle w:val="VerbatimChar"/>
+        </w:rPr>
+        <w:t xml:space="preserve">## </w:t>
+      </w:r>
+      <w:r>
+        <w:br/>
+      </w:r>
+      <w:r>
+        <w:rPr>
+          <w:rStyle w:val="VerbatimChar"/>
+        </w:rPr>
+        <w:t xml:space="preserve">## Call:</w:t>
+      </w:r>
+      <w:r>
+        <w:br/>
+      </w:r>
+      <w:r>
+        <w:rPr>
+          <w:rStyle w:val="VerbatimChar"/>
+        </w:rPr>
+        <w:t xml:space="preserve">## lm(formula = x ~ modeltypex, data = brkptnewx)</w:t>
+      </w:r>
+      <w:r>
+        <w:br/>
+      </w:r>
+      <w:r>
+        <w:rPr>
+          <w:rStyle w:val="VerbatimChar"/>
+        </w:rPr>
+        <w:t xml:space="preserve">## </w:t>
+      </w:r>
+      <w:r>
+        <w:br/>
+      </w:r>
+      <w:r>
+        <w:rPr>
+          <w:rStyle w:val="VerbatimChar"/>
+        </w:rPr>
+        <w:t xml:space="preserve">## Residuals:</w:t>
+      </w:r>
+      <w:r>
+        <w:br/>
+      </w:r>
+      <w:r>
+        <w:rPr>
+          <w:rStyle w:val="VerbatimChar"/>
+        </w:rPr>
+        <w:t xml:space="preserve">##    Min     1Q Median     3Q    Max </w:t>
+      </w:r>
+      <w:r>
+        <w:br/>
+      </w:r>
+      <w:r>
+        <w:rPr>
+          <w:rStyle w:val="VerbatimChar"/>
+        </w:rPr>
+        <w:t xml:space="preserve">## -9.791 -5.581 -0.693  1.176 34.435 </w:t>
+      </w:r>
+      <w:r>
+        <w:br/>
+      </w:r>
+      <w:r>
+        <w:rPr>
+          <w:rStyle w:val="VerbatimChar"/>
+        </w:rPr>
+        <w:t xml:space="preserve">## </w:t>
+      </w:r>
+      <w:r>
+        <w:br/>
+      </w:r>
+      <w:r>
+        <w:rPr>
+          <w:rStyle w:val="VerbatimChar"/>
+        </w:rPr>
+        <w:t xml:space="preserve">## Coefficients:</w:t>
+      </w:r>
+      <w:r>
+        <w:br/>
+      </w:r>
+      <w:r>
+        <w:rPr>
+          <w:rStyle w:val="VerbatimChar"/>
+        </w:rPr>
+        <w:t xml:space="preserve">##                   Estimate Std. Error t value Pr(&gt;|t|)    </w:t>
+      </w:r>
+      <w:r>
+        <w:br/>
+      </w:r>
+      <w:r>
+        <w:rPr>
+          <w:rStyle w:val="VerbatimChar"/>
+        </w:rPr>
+        <w:t xml:space="preserve">## (Intercept)         26.170      3.696   7.081 5.49e-06 ***</w:t>
+      </w:r>
+      <w:r>
+        <w:br/>
+      </w:r>
+      <w:r>
+        <w:rPr>
+          <w:rStyle w:val="VerbatimChar"/>
+        </w:rPr>
+        <w:t xml:space="preserve">## modeltypexbrkptxq    9.676      5.226   1.851   0.0853 .  </w:t>
+      </w:r>
+      <w:r>
+        <w:br/>
+      </w:r>
+      <w:r>
+        <w:rPr>
+          <w:rStyle w:val="VerbatimChar"/>
+        </w:rPr>
+        <w:t xml:space="preserve">## ---</w:t>
+      </w:r>
+      <w:r>
+        <w:br/>
+      </w:r>
+      <w:r>
+        <w:rPr>
+          <w:rStyle w:val="VerbatimChar"/>
+        </w:rPr>
+        <w:t xml:space="preserve">## Signif. codes:  0 '***' 0.001 '**' 0.01 '*' 0.05 '.' 0.1 ' ' 1</w:t>
+      </w:r>
+      <w:r>
+        <w:br/>
+      </w:r>
+      <w:r>
+        <w:rPr>
+          <w:rStyle w:val="VerbatimChar"/>
+        </w:rPr>
+        <w:t xml:space="preserve">## </w:t>
+      </w:r>
+      <w:r>
+        <w:br/>
+      </w:r>
+      <w:r>
+        <w:rPr>
+          <w:rStyle w:val="VerbatimChar"/>
+        </w:rPr>
+        <w:t xml:space="preserve">## Residual standard error: 10.45 on 14 degrees of freedom</w:t>
+      </w:r>
+      <w:r>
+        <w:br/>
+      </w:r>
+      <w:r>
+        <w:rPr>
+          <w:rStyle w:val="VerbatimChar"/>
+        </w:rPr>
+        <w:t xml:space="preserve">## Multiple R-squared:  0.1967, Adjusted R-squared:  0.1393 </w:t>
+      </w:r>
+      <w:r>
+        <w:br/>
+      </w:r>
+      <w:r>
+        <w:rPr>
+          <w:rStyle w:val="VerbatimChar"/>
+        </w:rPr>
+        <w:t xml:space="preserve">## F-statistic: 3.428 on 1 and 14 DF,  p-value: 0.08532</w:t>
+      </w:r>
+    </w:p>
+    <w:p>
+      <w:pPr>
+        <w:pStyle w:val="SourceCode"/>
+      </w:pPr>
+      <w:r>
+        <w:rPr>
+          <w:rStyle w:val="VerbatimChar"/>
+        </w:rPr>
+        <w:t xml:space="preserve">## </w:t>
+      </w:r>
+      <w:r>
+        <w:br/>
+      </w:r>
+      <w:r>
+        <w:rPr>
+          <w:rStyle w:val="VerbatimChar"/>
+        </w:rPr>
+        <w:t xml:space="preserve">## Call:</w:t>
+      </w:r>
+      <w:r>
+        <w:br/>
+      </w:r>
+      <w:r>
+        <w:rPr>
+          <w:rStyle w:val="VerbatimChar"/>
+        </w:rPr>
+        <w:t xml:space="preserve">## lm(formula = y ~ modeltypey, data = brkptnewy)</w:t>
+      </w:r>
+      <w:r>
+        <w:br/>
+      </w:r>
+      <w:r>
+        <w:rPr>
+          <w:rStyle w:val="VerbatimChar"/>
+        </w:rPr>
+        <w:t xml:space="preserve">## </w:t>
+      </w:r>
+      <w:r>
+        <w:br/>
+      </w:r>
+      <w:r>
+        <w:rPr>
+          <w:rStyle w:val="VerbatimChar"/>
+        </w:rPr>
+        <w:t xml:space="preserve">## Residuals:</w:t>
+      </w:r>
+      <w:r>
+        <w:br/>
+      </w:r>
+      <w:r>
+        <w:rPr>
+          <w:rStyle w:val="VerbatimChar"/>
+        </w:rPr>
+        <w:t xml:space="preserve">##       Min        1Q    Median        3Q       Max </w:t>
+      </w:r>
+      <w:r>
+        <w:br/>
+      </w:r>
+      <w:r>
+        <w:rPr>
+          <w:rStyle w:val="VerbatimChar"/>
+        </w:rPr>
+        <w:t xml:space="preserve">## -0.007169 -0.004733 -0.001844  0.001354  0.022574 </w:t>
+      </w:r>
+      <w:r>
+        <w:br/>
+      </w:r>
+      <w:r>
+        <w:rPr>
+          <w:rStyle w:val="VerbatimChar"/>
+        </w:rPr>
+        <w:t xml:space="preserve">## </w:t>
+      </w:r>
+      <w:r>
+        <w:br/>
+      </w:r>
+      <w:r>
+        <w:rPr>
+          <w:rStyle w:val="VerbatimChar"/>
+        </w:rPr>
+        <w:t xml:space="preserve">## Coefficients:</w:t>
+      </w:r>
+      <w:r>
+        <w:br/>
+      </w:r>
+      <w:r>
+        <w:rPr>
+          <w:rStyle w:val="VerbatimChar"/>
+        </w:rPr>
+        <w:t xml:space="preserve">##                   Estimate Std. Error t value Pr(&gt;|t|)    </w:t>
+      </w:r>
+      <w:r>
+        <w:br/>
+      </w:r>
+      <w:r>
+        <w:rPr>
+          <w:rStyle w:val="VerbatimChar"/>
+        </w:rPr>
+        <w:t xml:space="preserve">## (Intercept)       0.018852   0.002731   6.903 7.28e-06 ***</w:t>
+      </w:r>
+      <w:r>
+        <w:br/>
+      </w:r>
+      <w:r>
+        <w:rPr>
+          <w:rStyle w:val="VerbatimChar"/>
+        </w:rPr>
+        <w:t xml:space="preserve">## modeltypeybrkptyq 0.003615   0.003862   0.936    0.365    </w:t>
+      </w:r>
+      <w:r>
+        <w:br/>
+      </w:r>
+      <w:r>
+        <w:rPr>
+          <w:rStyle w:val="VerbatimChar"/>
+        </w:rPr>
+        <w:t xml:space="preserve">## ---</w:t>
+      </w:r>
+      <w:r>
+        <w:br/>
+      </w:r>
+      <w:r>
+        <w:rPr>
+          <w:rStyle w:val="VerbatimChar"/>
+        </w:rPr>
+        <w:t xml:space="preserve">## Signif. codes:  0 '***' 0.001 '**' 0.01 '*' 0.05 '.' 0.1 ' ' 1</w:t>
+      </w:r>
+      <w:r>
+        <w:br/>
+      </w:r>
+      <w:r>
+        <w:rPr>
+          <w:rStyle w:val="VerbatimChar"/>
+        </w:rPr>
+        <w:t xml:space="preserve">## </w:t>
+      </w:r>
+      <w:r>
+        <w:br/>
+      </w:r>
+      <w:r>
+        <w:rPr>
+          <w:rStyle w:val="VerbatimChar"/>
+        </w:rPr>
+        <w:t xml:space="preserve">## Residual standard error: 0.007724 on 14 degrees of freedom</w:t>
+      </w:r>
+      <w:r>
+        <w:br/>
+      </w:r>
+      <w:r>
+        <w:rPr>
+          <w:rStyle w:val="VerbatimChar"/>
+        </w:rPr>
+        <w:t xml:space="preserve">## Multiple R-squared:  0.05891,    Adjusted R-squared:  -0.008312 </w:t>
+      </w:r>
+      <w:r>
+        <w:br/>
+      </w:r>
+      <w:r>
+        <w:rPr>
+          <w:rStyle w:val="VerbatimChar"/>
+        </w:rPr>
+        <w:t xml:space="preserve">## F-statistic: 0.8763 on 1 and 14 DF,  p-value: 0.3651</w:t>
       </w:r>
     </w:p>
     <w:sectPr/>

</xml_diff>